<commit_message>
commiting final group work for week 1. Fun with python.
</commit_message>
<xml_diff>
--- a/week1/homework/r-language/hw1-real.docx
+++ b/week1/homework/r-language/hw1-real.docx
@@ -7,7 +7,7 @@
         <w:pStyle w:val="Title"/>
       </w:pPr>
       <w:r>
-        <w:t xml:space="preserve">AU-STATS612-Week1-HW</w:t>
+        <w:t xml:space="preserve">Homework1</w:t>
       </w:r>
     </w:p>
     <w:p>
@@ -15,6 +15,18 @@
         <w:pStyle w:val="Author"/>
       </w:pPr>
       <w:r>
+        <w:t xml:space="preserve">Olivia</w:t>
+      </w:r>
+      <w:r>
+        <w:t xml:space="preserve"> </w:t>
+      </w:r>
+      <w:r>
+        <w:t xml:space="preserve">Triska,</w:t>
+      </w:r>
+      <w:r>
+        <w:t xml:space="preserve"> </w:t>
+      </w:r>
+      <w:r>
         <w:t xml:space="preserve">Jared</w:t>
       </w:r>
       <w:r>
@@ -41,7 +53,7 @@
         <w:pStyle w:val="Date"/>
       </w:pPr>
       <w:r>
-        <w:t xml:space="preserve">8/30/2021</w:t>
+        <w:t xml:space="preserve">9/3/2021</w:t>
       </w:r>
     </w:p>
     <w:p>
@@ -62,21 +74,60 @@
       </w:pPr>
       <w:r>
         <w:rPr>
-          <w:rStyle w:val="ControlFlowTok"/>
-        </w:rPr>
-        <w:t xml:space="preserve">for</w:t>
-      </w:r>
-      <w:r>
-        <w:rPr>
-          <w:rStyle w:val="NormalTok"/>
-        </w:rPr>
-        <w:t xml:space="preserve"> (variable </w:t>
-      </w:r>
-      <w:r>
-        <w:rPr>
-          <w:rStyle w:val="ControlFlowTok"/>
-        </w:rPr>
-        <w:t xml:space="preserve">in</w:t>
+          <w:rStyle w:val="NormalTok"/>
+        </w:rPr>
+        <w:t xml:space="preserve">N</w:t>
+      </w:r>
+      <w:r>
+        <w:rPr>
+          <w:rStyle w:val="OtherTok"/>
+        </w:rPr>
+        <w:t xml:space="preserve">&lt;-</w:t>
+      </w:r>
+      <w:r>
+        <w:rPr>
+          <w:rStyle w:val="DecValTok"/>
+        </w:rPr>
+        <w:t xml:space="preserve">7</w:t>
+      </w:r>
+      <w:r>
+        <w:rPr>
+          <w:rStyle w:val="SpecialCharTok"/>
+        </w:rPr>
+        <w:t xml:space="preserve">:</w:t>
+      </w:r>
+      <w:r>
+        <w:rPr>
+          <w:rStyle w:val="DecValTok"/>
+        </w:rPr>
+        <w:t xml:space="preserve">101</w:t>
+      </w:r>
+      <w:r>
+        <w:br/>
+      </w:r>
+      <w:r>
+        <w:rPr>
+          <w:rStyle w:val="NormalTok"/>
+        </w:rPr>
+        <w:t xml:space="preserve">N</w:t>
+      </w:r>
+      <w:r>
+        <w:rPr>
+          <w:rStyle w:val="OtherTok"/>
+        </w:rPr>
+        <w:t xml:space="preserve">&lt;-</w:t>
+      </w:r>
+      <w:r>
+        <w:rPr>
+          <w:rStyle w:val="NormalTok"/>
+        </w:rPr>
+        <w:t xml:space="preserve">N[N </w:t>
+      </w:r>
+      <w:r>
+        <w:rPr>
+          <w:rStyle w:val="SpecialCharTok"/>
+        </w:rPr>
+        <w:t xml:space="preserve">%%</w:t>
       </w:r>
       <w:r>
         <w:rPr>
@@ -88,106 +139,43 @@
         <w:rPr>
           <w:rStyle w:val="DecValTok"/>
         </w:rPr>
-        <w:t xml:space="preserve">7</w:t>
+        <w:t xml:space="preserve">2</w:t>
+      </w:r>
+      <w:r>
+        <w:rPr>
+          <w:rStyle w:val="NormalTok"/>
+        </w:rPr>
+        <w:t xml:space="preserve"> </w:t>
       </w:r>
       <w:r>
         <w:rPr>
           <w:rStyle w:val="SpecialCharTok"/>
         </w:rPr>
-        <w:t xml:space="preserve">:</w:t>
+        <w:t xml:space="preserve">==</w:t>
+      </w:r>
+      <w:r>
+        <w:rPr>
+          <w:rStyle w:val="NormalTok"/>
+        </w:rPr>
+        <w:t xml:space="preserve"> </w:t>
       </w:r>
       <w:r>
         <w:rPr>
           <w:rStyle w:val="DecValTok"/>
         </w:rPr>
-        <w:t xml:space="preserve">101</w:t>
-      </w:r>
-      <w:r>
-        <w:rPr>
-          <w:rStyle w:val="NormalTok"/>
-        </w:rPr>
-        <w:t xml:space="preserve">) {</w:t>
+        <w:t xml:space="preserve">0</w:t>
+      </w:r>
+      <w:r>
+        <w:rPr>
+          <w:rStyle w:val="NormalTok"/>
+        </w:rPr>
+        <w:t xml:space="preserve">]</w:t>
       </w:r>
       <w:r>
         <w:br/>
       </w:r>
       <w:r>
         <w:rPr>
-          <w:rStyle w:val="NormalTok"/>
-        </w:rPr>
-        <w:t xml:space="preserve">  </w:t>
-      </w:r>
-      <w:r>
-        <w:rPr>
-          <w:rStyle w:val="ControlFlowTok"/>
-        </w:rPr>
-        <w:t xml:space="preserve">if</w:t>
-      </w:r>
-      <w:r>
-        <w:rPr>
-          <w:rStyle w:val="NormalTok"/>
-        </w:rPr>
-        <w:t xml:space="preserve"> (variable </w:t>
-      </w:r>
-      <w:r>
-        <w:rPr>
-          <w:rStyle w:val="SpecialCharTok"/>
-        </w:rPr>
-        <w:t xml:space="preserve">%%</w:t>
-      </w:r>
-      <w:r>
-        <w:rPr>
-          <w:rStyle w:val="NormalTok"/>
-        </w:rPr>
-        <w:t xml:space="preserve"> </w:t>
-      </w:r>
-      <w:r>
-        <w:rPr>
-          <w:rStyle w:val="DecValTok"/>
-        </w:rPr>
-        <w:t xml:space="preserve">2</w:t>
-      </w:r>
-      <w:r>
-        <w:rPr>
-          <w:rStyle w:val="NormalTok"/>
-        </w:rPr>
-        <w:t xml:space="preserve"> </w:t>
-      </w:r>
-      <w:r>
-        <w:rPr>
-          <w:rStyle w:val="SpecialCharTok"/>
-        </w:rPr>
-        <w:t xml:space="preserve">==</w:t>
-      </w:r>
-      <w:r>
-        <w:rPr>
-          <w:rStyle w:val="NormalTok"/>
-        </w:rPr>
-        <w:t xml:space="preserve"> </w:t>
-      </w:r>
-      <w:r>
-        <w:rPr>
-          <w:rStyle w:val="DecValTok"/>
-        </w:rPr>
-        <w:t xml:space="preserve">0</w:t>
-      </w:r>
-      <w:r>
-        <w:rPr>
-          <w:rStyle w:val="NormalTok"/>
-        </w:rPr>
-        <w:t xml:space="preserve">) {</w:t>
-      </w:r>
-      <w:r>
-        <w:br/>
-      </w:r>
-      <w:r>
-        <w:rPr>
-          <w:rStyle w:val="NormalTok"/>
-        </w:rPr>
-        <w:t xml:space="preserve">    </w:t>
-      </w:r>
-      <w:r>
-        <w:rPr>
           <w:rStyle w:val="FunctionTok"/>
         </w:rPr>
         <w:t xml:space="preserve">print</w:t>
@@ -196,25 +184,7 @@
         <w:rPr>
           <w:rStyle w:val="NormalTok"/>
         </w:rPr>
-        <w:t xml:space="preserve">(variable)</w:t>
-      </w:r>
-      <w:r>
-        <w:br/>
-      </w:r>
-      <w:r>
-        <w:rPr>
-          <w:rStyle w:val="NormalTok"/>
-        </w:rPr>
-        <w:t xml:space="preserve">  }</w:t>
-      </w:r>
-      <w:r>
-        <w:br/>
-      </w:r>
-      <w:r>
-        <w:rPr>
-          <w:rStyle w:val="NormalTok"/>
-        </w:rPr>
-        <w:t xml:space="preserve">}</w:t>
+        <w:t xml:space="preserve">(N)</w:t>
       </w:r>
     </w:p>
     <w:p>
@@ -225,7 +195,7 @@
         <w:rPr>
           <w:rStyle w:val="VerbatimChar"/>
         </w:rPr>
-        <w:t xml:space="preserve">## [1] 8</w:t>
+        <w:t xml:space="preserve">##  [1]   8  10  12  14  16  18  20  22  24  26  28  30  32  34  36  38  40  42  44</w:t>
       </w:r>
       <w:r>
         <w:br/>
@@ -234,7 +204,7 @@
         <w:rPr>
           <w:rStyle w:val="VerbatimChar"/>
         </w:rPr>
-        <w:t xml:space="preserve">## [1] 10</w:t>
+        <w:t xml:space="preserve">## [20]  46  48  50  52  54  56  58  60  62  64  66  68  70  72  74  76  78  80  82</w:t>
       </w:r>
       <w:r>
         <w:br/>
@@ -243,403 +213,7 @@
         <w:rPr>
           <w:rStyle w:val="VerbatimChar"/>
         </w:rPr>
-        <w:t xml:space="preserve">## [1] 12</w:t>
-      </w:r>
-      <w:r>
-        <w:br/>
-      </w:r>
-      <w:r>
-        <w:rPr>
-          <w:rStyle w:val="VerbatimChar"/>
-        </w:rPr>
-        <w:t xml:space="preserve">## [1] 14</w:t>
-      </w:r>
-      <w:r>
-        <w:br/>
-      </w:r>
-      <w:r>
-        <w:rPr>
-          <w:rStyle w:val="VerbatimChar"/>
-        </w:rPr>
-        <w:t xml:space="preserve">## [1] 16</w:t>
-      </w:r>
-      <w:r>
-        <w:br/>
-      </w:r>
-      <w:r>
-        <w:rPr>
-          <w:rStyle w:val="VerbatimChar"/>
-        </w:rPr>
-        <w:t xml:space="preserve">## [1] 18</w:t>
-      </w:r>
-      <w:r>
-        <w:br/>
-      </w:r>
-      <w:r>
-        <w:rPr>
-          <w:rStyle w:val="VerbatimChar"/>
-        </w:rPr>
-        <w:t xml:space="preserve">## [1] 20</w:t>
-      </w:r>
-      <w:r>
-        <w:br/>
-      </w:r>
-      <w:r>
-        <w:rPr>
-          <w:rStyle w:val="VerbatimChar"/>
-        </w:rPr>
-        <w:t xml:space="preserve">## [1] 22</w:t>
-      </w:r>
-      <w:r>
-        <w:br/>
-      </w:r>
-      <w:r>
-        <w:rPr>
-          <w:rStyle w:val="VerbatimChar"/>
-        </w:rPr>
-        <w:t xml:space="preserve">## [1] 24</w:t>
-      </w:r>
-      <w:r>
-        <w:br/>
-      </w:r>
-      <w:r>
-        <w:rPr>
-          <w:rStyle w:val="VerbatimChar"/>
-        </w:rPr>
-        <w:t xml:space="preserve">## [1] 26</w:t>
-      </w:r>
-      <w:r>
-        <w:br/>
-      </w:r>
-      <w:r>
-        <w:rPr>
-          <w:rStyle w:val="VerbatimChar"/>
-        </w:rPr>
-        <w:t xml:space="preserve">## [1] 28</w:t>
-      </w:r>
-      <w:r>
-        <w:br/>
-      </w:r>
-      <w:r>
-        <w:rPr>
-          <w:rStyle w:val="VerbatimChar"/>
-        </w:rPr>
-        <w:t xml:space="preserve">## [1] 30</w:t>
-      </w:r>
-      <w:r>
-        <w:br/>
-      </w:r>
-      <w:r>
-        <w:rPr>
-          <w:rStyle w:val="VerbatimChar"/>
-        </w:rPr>
-        <w:t xml:space="preserve">## [1] 32</w:t>
-      </w:r>
-      <w:r>
-        <w:br/>
-      </w:r>
-      <w:r>
-        <w:rPr>
-          <w:rStyle w:val="VerbatimChar"/>
-        </w:rPr>
-        <w:t xml:space="preserve">## [1] 34</w:t>
-      </w:r>
-      <w:r>
-        <w:br/>
-      </w:r>
-      <w:r>
-        <w:rPr>
-          <w:rStyle w:val="VerbatimChar"/>
-        </w:rPr>
-        <w:t xml:space="preserve">## [1] 36</w:t>
-      </w:r>
-      <w:r>
-        <w:br/>
-      </w:r>
-      <w:r>
-        <w:rPr>
-          <w:rStyle w:val="VerbatimChar"/>
-        </w:rPr>
-        <w:t xml:space="preserve">## [1] 38</w:t>
-      </w:r>
-      <w:r>
-        <w:br/>
-      </w:r>
-      <w:r>
-        <w:rPr>
-          <w:rStyle w:val="VerbatimChar"/>
-        </w:rPr>
-        <w:t xml:space="preserve">## [1] 40</w:t>
-      </w:r>
-      <w:r>
-        <w:br/>
-      </w:r>
-      <w:r>
-        <w:rPr>
-          <w:rStyle w:val="VerbatimChar"/>
-        </w:rPr>
-        <w:t xml:space="preserve">## [1] 42</w:t>
-      </w:r>
-      <w:r>
-        <w:br/>
-      </w:r>
-      <w:r>
-        <w:rPr>
-          <w:rStyle w:val="VerbatimChar"/>
-        </w:rPr>
-        <w:t xml:space="preserve">## [1] 44</w:t>
-      </w:r>
-      <w:r>
-        <w:br/>
-      </w:r>
-      <w:r>
-        <w:rPr>
-          <w:rStyle w:val="VerbatimChar"/>
-        </w:rPr>
-        <w:t xml:space="preserve">## [1] 46</w:t>
-      </w:r>
-      <w:r>
-        <w:br/>
-      </w:r>
-      <w:r>
-        <w:rPr>
-          <w:rStyle w:val="VerbatimChar"/>
-        </w:rPr>
-        <w:t xml:space="preserve">## [1] 48</w:t>
-      </w:r>
-      <w:r>
-        <w:br/>
-      </w:r>
-      <w:r>
-        <w:rPr>
-          <w:rStyle w:val="VerbatimChar"/>
-        </w:rPr>
-        <w:t xml:space="preserve">## [1] 50</w:t>
-      </w:r>
-      <w:r>
-        <w:br/>
-      </w:r>
-      <w:r>
-        <w:rPr>
-          <w:rStyle w:val="VerbatimChar"/>
-        </w:rPr>
-        <w:t xml:space="preserve">## [1] 52</w:t>
-      </w:r>
-      <w:r>
-        <w:br/>
-      </w:r>
-      <w:r>
-        <w:rPr>
-          <w:rStyle w:val="VerbatimChar"/>
-        </w:rPr>
-        <w:t xml:space="preserve">## [1] 54</w:t>
-      </w:r>
-      <w:r>
-        <w:br/>
-      </w:r>
-      <w:r>
-        <w:rPr>
-          <w:rStyle w:val="VerbatimChar"/>
-        </w:rPr>
-        <w:t xml:space="preserve">## [1] 56</w:t>
-      </w:r>
-      <w:r>
-        <w:br/>
-      </w:r>
-      <w:r>
-        <w:rPr>
-          <w:rStyle w:val="VerbatimChar"/>
-        </w:rPr>
-        <w:t xml:space="preserve">## [1] 58</w:t>
-      </w:r>
-      <w:r>
-        <w:br/>
-      </w:r>
-      <w:r>
-        <w:rPr>
-          <w:rStyle w:val="VerbatimChar"/>
-        </w:rPr>
-        <w:t xml:space="preserve">## [1] 60</w:t>
-      </w:r>
-      <w:r>
-        <w:br/>
-      </w:r>
-      <w:r>
-        <w:rPr>
-          <w:rStyle w:val="VerbatimChar"/>
-        </w:rPr>
-        <w:t xml:space="preserve">## [1] 62</w:t>
-      </w:r>
-      <w:r>
-        <w:br/>
-      </w:r>
-      <w:r>
-        <w:rPr>
-          <w:rStyle w:val="VerbatimChar"/>
-        </w:rPr>
-        <w:t xml:space="preserve">## [1] 64</w:t>
-      </w:r>
-      <w:r>
-        <w:br/>
-      </w:r>
-      <w:r>
-        <w:rPr>
-          <w:rStyle w:val="VerbatimChar"/>
-        </w:rPr>
-        <w:t xml:space="preserve">## [1] 66</w:t>
-      </w:r>
-      <w:r>
-        <w:br/>
-      </w:r>
-      <w:r>
-        <w:rPr>
-          <w:rStyle w:val="VerbatimChar"/>
-        </w:rPr>
-        <w:t xml:space="preserve">## [1] 68</w:t>
-      </w:r>
-      <w:r>
-        <w:br/>
-      </w:r>
-      <w:r>
-        <w:rPr>
-          <w:rStyle w:val="VerbatimChar"/>
-        </w:rPr>
-        <w:t xml:space="preserve">## [1] 70</w:t>
-      </w:r>
-      <w:r>
-        <w:br/>
-      </w:r>
-      <w:r>
-        <w:rPr>
-          <w:rStyle w:val="VerbatimChar"/>
-        </w:rPr>
-        <w:t xml:space="preserve">## [1] 72</w:t>
-      </w:r>
-      <w:r>
-        <w:br/>
-      </w:r>
-      <w:r>
-        <w:rPr>
-          <w:rStyle w:val="VerbatimChar"/>
-        </w:rPr>
-        <w:t xml:space="preserve">## [1] 74</w:t>
-      </w:r>
-      <w:r>
-        <w:br/>
-      </w:r>
-      <w:r>
-        <w:rPr>
-          <w:rStyle w:val="VerbatimChar"/>
-        </w:rPr>
-        <w:t xml:space="preserve">## [1] 76</w:t>
-      </w:r>
-      <w:r>
-        <w:br/>
-      </w:r>
-      <w:r>
-        <w:rPr>
-          <w:rStyle w:val="VerbatimChar"/>
-        </w:rPr>
-        <w:t xml:space="preserve">## [1] 78</w:t>
-      </w:r>
-      <w:r>
-        <w:br/>
-      </w:r>
-      <w:r>
-        <w:rPr>
-          <w:rStyle w:val="VerbatimChar"/>
-        </w:rPr>
-        <w:t xml:space="preserve">## [1] 80</w:t>
-      </w:r>
-      <w:r>
-        <w:br/>
-      </w:r>
-      <w:r>
-        <w:rPr>
-          <w:rStyle w:val="VerbatimChar"/>
-        </w:rPr>
-        <w:t xml:space="preserve">## [1] 82</w:t>
-      </w:r>
-      <w:r>
-        <w:br/>
-      </w:r>
-      <w:r>
-        <w:rPr>
-          <w:rStyle w:val="VerbatimChar"/>
-        </w:rPr>
-        <w:t xml:space="preserve">## [1] 84</w:t>
-      </w:r>
-      <w:r>
-        <w:br/>
-      </w:r>
-      <w:r>
-        <w:rPr>
-          <w:rStyle w:val="VerbatimChar"/>
-        </w:rPr>
-        <w:t xml:space="preserve">## [1] 86</w:t>
-      </w:r>
-      <w:r>
-        <w:br/>
-      </w:r>
-      <w:r>
-        <w:rPr>
-          <w:rStyle w:val="VerbatimChar"/>
-        </w:rPr>
-        <w:t xml:space="preserve">## [1] 88</w:t>
-      </w:r>
-      <w:r>
-        <w:br/>
-      </w:r>
-      <w:r>
-        <w:rPr>
-          <w:rStyle w:val="VerbatimChar"/>
-        </w:rPr>
-        <w:t xml:space="preserve">## [1] 90</w:t>
-      </w:r>
-      <w:r>
-        <w:br/>
-      </w:r>
-      <w:r>
-        <w:rPr>
-          <w:rStyle w:val="VerbatimChar"/>
-        </w:rPr>
-        <w:t xml:space="preserve">## [1] 92</w:t>
-      </w:r>
-      <w:r>
-        <w:br/>
-      </w:r>
-      <w:r>
-        <w:rPr>
-          <w:rStyle w:val="VerbatimChar"/>
-        </w:rPr>
-        <w:t xml:space="preserve">## [1] 94</w:t>
-      </w:r>
-      <w:r>
-        <w:br/>
-      </w:r>
-      <w:r>
-        <w:rPr>
-          <w:rStyle w:val="VerbatimChar"/>
-        </w:rPr>
-        <w:t xml:space="preserve">## [1] 96</w:t>
-      </w:r>
-      <w:r>
-        <w:br/>
-      </w:r>
-      <w:r>
-        <w:rPr>
-          <w:rStyle w:val="VerbatimChar"/>
-        </w:rPr>
-        <w:t xml:space="preserve">## [1] 98</w:t>
-      </w:r>
-      <w:r>
-        <w:br/>
-      </w:r>
-      <w:r>
-        <w:rPr>
-          <w:rStyle w:val="VerbatimChar"/>
-        </w:rPr>
-        <w:t xml:space="preserve">## [1] 100</w:t>
+        <w:t xml:space="preserve">## [39]  84  86  88  90  92  94  96  98 100</w:t>
       </w:r>
     </w:p>
     <w:p>
@@ -660,27 +234,15 @@
       </w:pPr>
       <w:r>
         <w:rPr>
-          <w:rStyle w:val="ControlFlowTok"/>
-        </w:rPr>
-        <w:t xml:space="preserve">for</w:t>
-      </w:r>
-      <w:r>
-        <w:rPr>
-          <w:rStyle w:val="NormalTok"/>
-        </w:rPr>
-        <w:t xml:space="preserve"> (integer </w:t>
-      </w:r>
-      <w:r>
-        <w:rPr>
-          <w:rStyle w:val="ControlFlowTok"/>
-        </w:rPr>
-        <w:t xml:space="preserve">in</w:t>
-      </w:r>
-      <w:r>
-        <w:rPr>
-          <w:rStyle w:val="NormalTok"/>
-        </w:rPr>
-        <w:t xml:space="preserve"> </w:t>
+          <w:rStyle w:val="NormalTok"/>
+        </w:rPr>
+        <w:t xml:space="preserve">X</w:t>
+      </w:r>
+      <w:r>
+        <w:rPr>
+          <w:rStyle w:val="OtherTok"/>
+        </w:rPr>
+        <w:t xml:space="preserve">&lt;-</w:t>
       </w:r>
       <w:r>
         <w:rPr>
@@ -701,70 +263,19 @@
         <w:t xml:space="preserve">99</w:t>
       </w:r>
       <w:r>
-        <w:rPr>
-          <w:rStyle w:val="NormalTok"/>
-        </w:rPr>
-        <w:t xml:space="preserve">) {</w:t>
-      </w:r>
-      <w:r>
         <w:br/>
       </w:r>
       <w:r>
         <w:rPr>
-          <w:rStyle w:val="NormalTok"/>
-        </w:rPr>
-        <w:t xml:space="preserve">  c </w:t>
-      </w:r>
-      <w:r>
-        <w:rPr>
-          <w:rStyle w:val="OtherTok"/>
-        </w:rPr>
-        <w:t xml:space="preserve">&lt;-</w:t>
-      </w:r>
-      <w:r>
-        <w:rPr>
-          <w:rStyle w:val="NormalTok"/>
-        </w:rPr>
-        <w:t xml:space="preserve"> </w:t>
-      </w:r>
-      <w:r>
-        <w:rPr>
           <w:rStyle w:val="FunctionTok"/>
         </w:rPr>
-        <w:t xml:space="preserve">append</w:t>
-      </w:r>
-      <w:r>
-        <w:rPr>
-          <w:rStyle w:val="NormalTok"/>
-        </w:rPr>
-        <w:t xml:space="preserve">(c, integer)</w:t>
-      </w:r>
-      <w:r>
-        <w:br/>
-      </w:r>
-      <w:r>
-        <w:rPr>
-          <w:rStyle w:val="NormalTok"/>
-        </w:rPr>
-        <w:t xml:space="preserve">}</w:t>
-      </w:r>
-      <w:r>
-        <w:br/>
-      </w:r>
-      <w:r>
-        <w:br/>
-      </w:r>
-      <w:r>
-        <w:rPr>
-          <w:rStyle w:val="FunctionTok"/>
-        </w:rPr>
         <w:t xml:space="preserve">mean</w:t>
       </w:r>
       <w:r>
         <w:rPr>
           <w:rStyle w:val="NormalTok"/>
         </w:rPr>
-        <w:t xml:space="preserve">(c)</w:t>
+        <w:t xml:space="preserve">(X)</w:t>
       </w:r>
     </w:p>
     <w:p>
@@ -775,18 +286,7 @@
         <w:rPr>
           <w:rStyle w:val="VerbatimChar"/>
         </w:rPr>
-        <w:t xml:space="preserve">## Warning in mean.default(c): argument is not numeric or logical: returning NA</w:t>
-      </w:r>
-    </w:p>
-    <w:p>
-      <w:pPr>
-        <w:pStyle w:val="SourceCode"/>
-      </w:pPr>
-      <w:r>
-        <w:rPr>
-          <w:rStyle w:val="VerbatimChar"/>
-        </w:rPr>
-        <w:t xml:space="preserve">## [1] NA</w:t>
+        <w:t xml:space="preserve">## [1] 49.5</w:t>
       </w:r>
     </w:p>
     <w:p>
@@ -845,7 +345,7 @@
         <w:rPr>
           <w:rStyle w:val="NormalTok"/>
         </w:rPr>
-        <w:t xml:space="preserve">(obv, mean_num, std_dev_numb, </w:t>
+        <w:t xml:space="preserve">(obv, mean_num, std_dev_num, </w:t>
       </w:r>
       <w:r>
         <w:rPr>
@@ -908,7 +408,7 @@
         <w:rPr>
           <w:rStyle w:val="NormalTok"/>
         </w:rPr>
-        <w:t xml:space="preserve">std_dev_numb</w:t>
+        <w:t xml:space="preserve">std_dev_num</w:t>
       </w:r>
       <w:r>
         <w:br/>
@@ -1013,7 +513,7 @@
         <w:rPr>
           <w:rStyle w:val="DecValTok"/>
         </w:rPr>
-        <w:t xml:space="preserve">2</w:t>
+        <w:t xml:space="preserve">1</w:t>
       </w:r>
       <w:r>
         <w:rPr>
@@ -1265,7 +765,7 @@
         <w:rPr>
           <w:rStyle w:val="VerbatimChar"/>
         </w:rPr>
-        <w:t xml:space="preserve">## [1] 0.91</w:t>
+        <w:t xml:space="preserve">## [1] 0.9</w:t>
       </w:r>
     </w:p>
     <w:p>
@@ -1607,7 +1107,7 @@
         <w:rPr>
           <w:rStyle w:val="DecValTok"/>
         </w:rPr>
-        <w:t xml:space="preserve">3</w:t>
+        <w:t xml:space="preserve">2</w:t>
       </w:r>
       <w:r>
         <w:rPr>
@@ -1624,36 +1124,7 @@
         <w:rPr>
           <w:rStyle w:val="VerbatimChar"/>
         </w:rPr>
-        <w:t xml:space="preserve">## [1] 2.346</w:t>
-      </w:r>
-    </w:p>
-    <w:p>
-      <w:pPr>
-        <w:pStyle w:val="SourceCode"/>
-      </w:pPr>
-      <w:r>
-        <w:rPr>
-          <w:rStyle w:val="FunctionTok"/>
-        </w:rPr>
-        <w:t xml:space="preserve">help</w:t>
-      </w:r>
-      <w:r>
-        <w:rPr>
-          <w:rStyle w:val="NormalTok"/>
-        </w:rPr>
-        <w:t xml:space="preserve">(</w:t>
-      </w:r>
-      <w:r>
-        <w:rPr>
-          <w:rStyle w:val="StringTok"/>
-        </w:rPr>
-        <w:t xml:space="preserve">"^"</w:t>
-      </w:r>
-      <w:r>
-        <w:rPr>
-          <w:rStyle w:val="NormalTok"/>
-        </w:rPr>
-        <w:t xml:space="preserve">)</w:t>
+        <w:t xml:space="preserve">## [1] 2.35</w:t>
       </w:r>
     </w:p>
     <w:p>
@@ -1676,7 +1147,7 @@
         <w:rPr>
           <w:rStyle w:val="NormalTok"/>
         </w:rPr>
-        <w:t xml:space="preserve">first_10_squares_odd </w:t>
+        <w:t xml:space="preserve">first_10_sqr_nxt </w:t>
       </w:r>
       <w:r>
         <w:rPr>
@@ -1709,7 +1180,7 @@
         <w:rPr>
           <w:rStyle w:val="NormalTok"/>
         </w:rPr>
-        <w:t xml:space="preserve">  c </w:t>
+        <w:t xml:space="preserve">  values </w:t>
       </w:r>
       <w:r>
         <w:rPr>
@@ -1721,19 +1192,142 @@
         <w:rPr>
           <w:rStyle w:val="NormalTok"/>
         </w:rPr>
+        <w:t xml:space="preserve"> min_value</w:t>
+      </w:r>
+      <w:r>
+        <w:rPr>
+          <w:rStyle w:val="SpecialCharTok"/>
+        </w:rPr>
+        <w:t xml:space="preserve">:</w:t>
+      </w:r>
+      <w:r>
+        <w:rPr>
+          <w:rStyle w:val="NormalTok"/>
+        </w:rPr>
+        <w:t xml:space="preserve">max_value</w:t>
+      </w:r>
+      <w:r>
+        <w:br/>
+      </w:r>
+      <w:r>
+        <w:rPr>
+          <w:rStyle w:val="NormalTok"/>
+        </w:rPr>
+        <w:t xml:space="preserve">  new_value_vector </w:t>
+      </w:r>
+      <w:r>
+        <w:rPr>
+          <w:rStyle w:val="OtherTok"/>
+        </w:rPr>
+        <w:t xml:space="preserve">&lt;-</w:t>
+      </w:r>
+      <w:r>
+        <w:rPr>
+          <w:rStyle w:val="NormalTok"/>
+        </w:rPr>
+        <w:t xml:space="preserve"> values[values </w:t>
+      </w:r>
+      <w:r>
+        <w:rPr>
+          <w:rStyle w:val="SpecialCharTok"/>
+        </w:rPr>
+        <w:t xml:space="preserve">%%</w:t>
+      </w:r>
+      <w:r>
+        <w:rPr>
+          <w:rStyle w:val="NormalTok"/>
+        </w:rPr>
         <w:t xml:space="preserve"> </w:t>
       </w:r>
       <w:r>
         <w:rPr>
+          <w:rStyle w:val="DecValTok"/>
+        </w:rPr>
+        <w:t xml:space="preserve">2</w:t>
+      </w:r>
+      <w:r>
+        <w:rPr>
+          <w:rStyle w:val="NormalTok"/>
+        </w:rPr>
+        <w:t xml:space="preserve"> </w:t>
+      </w:r>
+      <w:r>
+        <w:rPr>
+          <w:rStyle w:val="SpecialCharTok"/>
+        </w:rPr>
+        <w:t xml:space="preserve">!=</w:t>
+      </w:r>
+      <w:r>
+        <w:rPr>
+          <w:rStyle w:val="NormalTok"/>
+        </w:rPr>
+        <w:t xml:space="preserve"> </w:t>
+      </w:r>
+      <w:r>
+        <w:rPr>
+          <w:rStyle w:val="DecValTok"/>
+        </w:rPr>
+        <w:t xml:space="preserve">0</w:t>
+      </w:r>
+      <w:r>
+        <w:rPr>
+          <w:rStyle w:val="NormalTok"/>
+        </w:rPr>
+        <w:t xml:space="preserve">]</w:t>
+      </w:r>
+      <w:r>
+        <w:br/>
+      </w:r>
+      <w:r>
+        <w:rPr>
+          <w:rStyle w:val="NormalTok"/>
+        </w:rPr>
+        <w:t xml:space="preserve">  new_value_vector </w:t>
+      </w:r>
+      <w:r>
+        <w:rPr>
+          <w:rStyle w:val="OtherTok"/>
+        </w:rPr>
+        <w:t xml:space="preserve">&lt;-</w:t>
+      </w:r>
+      <w:r>
+        <w:rPr>
+          <w:rStyle w:val="NormalTok"/>
+        </w:rPr>
+        <w:t xml:space="preserve"> new_value_vector</w:t>
+      </w:r>
+      <w:r>
+        <w:rPr>
+          <w:rStyle w:val="SpecialCharTok"/>
+        </w:rPr>
+        <w:t xml:space="preserve">^</w:t>
+      </w:r>
+      <w:r>
+        <w:rPr>
+          <w:rStyle w:val="DecValTok"/>
+        </w:rPr>
+        <w:t xml:space="preserve">2</w:t>
+      </w:r>
+      <w:r>
+        <w:br/>
+      </w:r>
+      <w:r>
+        <w:rPr>
+          <w:rStyle w:val="NormalTok"/>
+        </w:rPr>
+        <w:t xml:space="preserve">  </w:t>
+      </w:r>
+      <w:r>
+        <w:rPr>
           <w:rStyle w:val="FunctionTok"/>
         </w:rPr>
-        <w:t xml:space="preserve">vector</w:t>
-      </w:r>
-      <w:r>
-        <w:rPr>
-          <w:rStyle w:val="NormalTok"/>
-        </w:rPr>
-        <w:t xml:space="preserve">()</w:t>
+        <w:t xml:space="preserve">return</w:t>
+      </w:r>
+      <w:r>
+        <w:rPr>
+          <w:rStyle w:val="NormalTok"/>
+        </w:rPr>
+        <w:t xml:space="preserve">(new_value_vector)</w:t>
       </w:r>
       <w:r>
         <w:br/>
@@ -1742,300 +1336,42 @@
         <w:rPr>
           <w:rStyle w:val="NormalTok"/>
         </w:rPr>
-        <w:t xml:space="preserve">  </w:t>
-      </w:r>
-      <w:r>
-        <w:rPr>
-          <w:rStyle w:val="ControlFlowTok"/>
-        </w:rPr>
-        <w:t xml:space="preserve">for</w:t>
-      </w:r>
-      <w:r>
-        <w:rPr>
-          <w:rStyle w:val="NormalTok"/>
-        </w:rPr>
-        <w:t xml:space="preserve"> (variable </w:t>
-      </w:r>
-      <w:r>
-        <w:rPr>
-          <w:rStyle w:val="ControlFlowTok"/>
-        </w:rPr>
-        <w:t xml:space="preserve">in</w:t>
-      </w:r>
-      <w:r>
-        <w:rPr>
-          <w:rStyle w:val="NormalTok"/>
-        </w:rPr>
-        <w:t xml:space="preserve"> min_value</w:t>
-      </w:r>
-      <w:r>
-        <w:rPr>
-          <w:rStyle w:val="SpecialCharTok"/>
-        </w:rPr>
-        <w:t xml:space="preserve">:</w:t>
-      </w:r>
-      <w:r>
-        <w:rPr>
-          <w:rStyle w:val="NormalTok"/>
-        </w:rPr>
-        <w:t xml:space="preserve">max_value) {</w:t>
+        <w:t xml:space="preserve">}</w:t>
       </w:r>
       <w:r>
         <w:br/>
       </w:r>
       <w:r>
-        <w:rPr>
-          <w:rStyle w:val="NormalTok"/>
-        </w:rPr>
-        <w:t xml:space="preserve">    </w:t>
-      </w:r>
-      <w:r>
-        <w:rPr>
-          <w:rStyle w:val="ControlFlowTok"/>
-        </w:rPr>
-        <w:t xml:space="preserve">if</w:t>
-      </w:r>
-      <w:r>
-        <w:rPr>
-          <w:rStyle w:val="NormalTok"/>
-        </w:rPr>
-        <w:t xml:space="preserve"> ((variable </w:t>
-      </w:r>
-      <w:r>
-        <w:rPr>
-          <w:rStyle w:val="SpecialCharTok"/>
-        </w:rPr>
-        <w:t xml:space="preserve">%%</w:t>
-      </w:r>
-      <w:r>
-        <w:rPr>
-          <w:rStyle w:val="NormalTok"/>
-        </w:rPr>
-        <w:t xml:space="preserve"> </w:t>
+        <w:br/>
+      </w:r>
+      <w:r>
+        <w:rPr>
+          <w:rStyle w:val="FunctionTok"/>
+        </w:rPr>
+        <w:t xml:space="preserve">first_10_sqr_nxt</w:t>
+      </w:r>
+      <w:r>
+        <w:rPr>
+          <w:rStyle w:val="NormalTok"/>
+        </w:rPr>
+        <w:t xml:space="preserve">(</w:t>
       </w:r>
       <w:r>
         <w:rPr>
           <w:rStyle w:val="DecValTok"/>
         </w:rPr>
-        <w:t xml:space="preserve">2</w:t>
-      </w:r>
-      <w:r>
-        <w:rPr>
-          <w:rStyle w:val="NormalTok"/>
-        </w:rPr>
-        <w:t xml:space="preserve">) </w:t>
-      </w:r>
-      <w:r>
-        <w:rPr>
-          <w:rStyle w:val="SpecialCharTok"/>
-        </w:rPr>
-        <w:t xml:space="preserve">!=</w:t>
-      </w:r>
-      <w:r>
-        <w:rPr>
-          <w:rStyle w:val="NormalTok"/>
-        </w:rPr>
-        <w:t xml:space="preserve"> </w:t>
+        <w:t xml:space="preserve">1</w:t>
+      </w:r>
+      <w:r>
+        <w:rPr>
+          <w:rStyle w:val="NormalTok"/>
+        </w:rPr>
+        <w:t xml:space="preserve">, </w:t>
       </w:r>
       <w:r>
         <w:rPr>
           <w:rStyle w:val="DecValTok"/>
         </w:rPr>
-        <w:t xml:space="preserve">0</w:t>
-      </w:r>
-      <w:r>
-        <w:rPr>
-          <w:rStyle w:val="NormalTok"/>
-        </w:rPr>
-        <w:t xml:space="preserve">) {</w:t>
-      </w:r>
-      <w:r>
-        <w:br/>
-      </w:r>
-      <w:r>
-        <w:rPr>
-          <w:rStyle w:val="NormalTok"/>
-        </w:rPr>
-        <w:t xml:space="preserve">      squared_value </w:t>
-      </w:r>
-      <w:r>
-        <w:rPr>
-          <w:rStyle w:val="OtherTok"/>
-        </w:rPr>
-        <w:t xml:space="preserve">&lt;-</w:t>
-      </w:r>
-      <w:r>
-        <w:rPr>
-          <w:rStyle w:val="NormalTok"/>
-        </w:rPr>
-        <w:t xml:space="preserve"> variable</w:t>
-      </w:r>
-      <w:r>
-        <w:rPr>
-          <w:rStyle w:val="SpecialCharTok"/>
-        </w:rPr>
-        <w:t xml:space="preserve">^</w:t>
-      </w:r>
-      <w:r>
-        <w:rPr>
-          <w:rStyle w:val="DecValTok"/>
-        </w:rPr>
-        <w:t xml:space="preserve">2</w:t>
-      </w:r>
-      <w:r>
-        <w:br/>
-      </w:r>
-      <w:r>
-        <w:rPr>
-          <w:rStyle w:val="NormalTok"/>
-        </w:rPr>
-        <w:t xml:space="preserve">      </w:t>
-      </w:r>
-      <w:r>
-        <w:rPr>
-          <w:rStyle w:val="FunctionTok"/>
-        </w:rPr>
-        <w:t xml:space="preserve">print</w:t>
-      </w:r>
-      <w:r>
-        <w:rPr>
-          <w:rStyle w:val="NormalTok"/>
-        </w:rPr>
-        <w:t xml:space="preserve">(squared_value)</w:t>
-      </w:r>
-      <w:r>
-        <w:br/>
-      </w:r>
-      <w:r>
-        <w:rPr>
-          <w:rStyle w:val="NormalTok"/>
-        </w:rPr>
-        <w:t xml:space="preserve">      c </w:t>
-      </w:r>
-      <w:r>
-        <w:rPr>
-          <w:rStyle w:val="OtherTok"/>
-        </w:rPr>
-        <w:t xml:space="preserve">&lt;-</w:t>
-      </w:r>
-      <w:r>
-        <w:rPr>
-          <w:rStyle w:val="NormalTok"/>
-        </w:rPr>
-        <w:t xml:space="preserve"> </w:t>
-      </w:r>
-      <w:r>
-        <w:rPr>
-          <w:rStyle w:val="FunctionTok"/>
-        </w:rPr>
-        <w:t xml:space="preserve">append</w:t>
-      </w:r>
-      <w:r>
-        <w:rPr>
-          <w:rStyle w:val="NormalTok"/>
-        </w:rPr>
-        <w:t xml:space="preserve">(c, squared_value)</w:t>
-      </w:r>
-      <w:r>
-        <w:br/>
-      </w:r>
-      <w:r>
-        <w:rPr>
-          <w:rStyle w:val="NormalTok"/>
-        </w:rPr>
-        <w:t xml:space="preserve">    }</w:t>
-      </w:r>
-      <w:r>
-        <w:br/>
-      </w:r>
-      <w:r>
-        <w:rPr>
-          <w:rStyle w:val="NormalTok"/>
-        </w:rPr>
-        <w:t xml:space="preserve">  }</w:t>
-      </w:r>
-      <w:r>
-        <w:br/>
-      </w:r>
-      <w:r>
-        <w:rPr>
-          <w:rStyle w:val="NormalTok"/>
-        </w:rPr>
-        <w:t xml:space="preserve">  </w:t>
-      </w:r>
-      <w:r>
-        <w:rPr>
-          <w:rStyle w:val="FunctionTok"/>
-        </w:rPr>
-        <w:t xml:space="preserve">return</w:t>
-      </w:r>
-      <w:r>
-        <w:rPr>
-          <w:rStyle w:val="NormalTok"/>
-        </w:rPr>
-        <w:t xml:space="preserve">(c)</w:t>
-      </w:r>
-      <w:r>
-        <w:br/>
-      </w:r>
-      <w:r>
-        <w:rPr>
-          <w:rStyle w:val="NormalTok"/>
-        </w:rPr>
-        <w:t xml:space="preserve">}</w:t>
-      </w:r>
-      <w:r>
-        <w:br/>
-      </w:r>
-      <w:r>
-        <w:br/>
-      </w:r>
-      <w:r>
-        <w:rPr>
-          <w:rStyle w:val="NormalTok"/>
-        </w:rPr>
-        <w:t xml:space="preserve">new_v </w:t>
-      </w:r>
-      <w:r>
-        <w:rPr>
-          <w:rStyle w:val="OtherTok"/>
-        </w:rPr>
-        <w:t xml:space="preserve">&lt;-</w:t>
-      </w:r>
-      <w:r>
-        <w:rPr>
-          <w:rStyle w:val="NormalTok"/>
-        </w:rPr>
-        <w:t xml:space="preserve"> </w:t>
-      </w:r>
-      <w:r>
-        <w:rPr>
-          <w:rStyle w:val="FunctionTok"/>
-        </w:rPr>
-        <w:t xml:space="preserve">first_10_squares_odd</w:t>
-      </w:r>
-      <w:r>
-        <w:rPr>
-          <w:rStyle w:val="NormalTok"/>
-        </w:rPr>
-        <w:t xml:space="preserve">(</w:t>
-      </w:r>
-      <w:r>
-        <w:rPr>
-          <w:rStyle w:val="DecValTok"/>
-        </w:rPr>
-        <w:t xml:space="preserve">1</w:t>
-      </w:r>
-      <w:r>
-        <w:rPr>
-          <w:rStyle w:val="NormalTok"/>
-        </w:rPr>
-        <w:t xml:space="preserve">, </w:t>
-      </w:r>
-      <w:r>
-        <w:rPr>
-          <w:rStyle w:val="DecValTok"/>
-        </w:rPr>
         <w:t xml:space="preserve">10</w:t>
       </w:r>
       <w:r>
@@ -2043,70 +1379,6 @@
           <w:rStyle w:val="NormalTok"/>
         </w:rPr>
         <w:t xml:space="preserve">)</w:t>
-      </w:r>
-    </w:p>
-    <w:p>
-      <w:pPr>
-        <w:pStyle w:val="SourceCode"/>
-      </w:pPr>
-      <w:r>
-        <w:rPr>
-          <w:rStyle w:val="VerbatimChar"/>
-        </w:rPr>
-        <w:t xml:space="preserve">## [1] 1</w:t>
-      </w:r>
-      <w:r>
-        <w:br/>
-      </w:r>
-      <w:r>
-        <w:rPr>
-          <w:rStyle w:val="VerbatimChar"/>
-        </w:rPr>
-        <w:t xml:space="preserve">## [1] 9</w:t>
-      </w:r>
-      <w:r>
-        <w:br/>
-      </w:r>
-      <w:r>
-        <w:rPr>
-          <w:rStyle w:val="VerbatimChar"/>
-        </w:rPr>
-        <w:t xml:space="preserve">## [1] 25</w:t>
-      </w:r>
-      <w:r>
-        <w:br/>
-      </w:r>
-      <w:r>
-        <w:rPr>
-          <w:rStyle w:val="VerbatimChar"/>
-        </w:rPr>
-        <w:t xml:space="preserve">## [1] 49</w:t>
-      </w:r>
-      <w:r>
-        <w:br/>
-      </w:r>
-      <w:r>
-        <w:rPr>
-          <w:rStyle w:val="VerbatimChar"/>
-        </w:rPr>
-        <w:t xml:space="preserve">## [1] 81</w:t>
-      </w:r>
-    </w:p>
-    <w:p>
-      <w:pPr>
-        <w:pStyle w:val="SourceCode"/>
-      </w:pPr>
-      <w:r>
-        <w:rPr>
-          <w:rStyle w:val="FunctionTok"/>
-        </w:rPr>
-        <w:t xml:space="preserve">print</w:t>
-      </w:r>
-      <w:r>
-        <w:rPr>
-          <w:rStyle w:val="NormalTok"/>
-        </w:rPr>
-        <w:t xml:space="preserve">(new_v)</w:t>
       </w:r>
     </w:p>
     <w:p>

</xml_diff>

<commit_message>
fixes to r homework.
</commit_message>
<xml_diff>
--- a/week1/homework/r-language/hw1-real.docx
+++ b/week1/homework/r-language/hw1-real.docx
@@ -303,14 +303,346 @@
     </w:p>
     <w:p>
       <w:pPr>
-        <w:numPr>
-          <w:ilvl w:val="0"/>
-          <w:numId w:val="1003"/>
-        </w:numPr>
-        <w:pStyle w:val="Compact"/>
-      </w:pPr>
-      <w:r>
-        <w:t xml:space="preserve">Use and show R code to round your z score answer in problem 3 to the nearest tenth</w:t>
+        <w:pStyle w:val="SourceCode"/>
+      </w:pPr>
+      <w:r>
+        <w:rPr>
+          <w:rStyle w:val="NormalTok"/>
+        </w:rPr>
+        <w:t xml:space="preserve">get_dat_z_score_bb </w:t>
+      </w:r>
+      <w:r>
+        <w:rPr>
+          <w:rStyle w:val="OtherTok"/>
+        </w:rPr>
+        <w:t xml:space="preserve">&lt;-</w:t>
+      </w:r>
+      <w:r>
+        <w:rPr>
+          <w:rStyle w:val="NormalTok"/>
+        </w:rPr>
+        <w:t xml:space="preserve"> </w:t>
+      </w:r>
+      <w:r>
+        <w:rPr>
+          <w:rStyle w:val="ControlFlowTok"/>
+        </w:rPr>
+        <w:t xml:space="preserve">function</w:t>
+      </w:r>
+      <w:r>
+        <w:rPr>
+          <w:rStyle w:val="NormalTok"/>
+        </w:rPr>
+        <w:t xml:space="preserve">(obv, mean_num, std_dev_num, </w:t>
+      </w:r>
+      <w:r>
+        <w:rPr>
+          <w:rStyle w:val="AttributeTok"/>
+        </w:rPr>
+        <w:t xml:space="preserve">round=</w:t>
+      </w:r>
+      <w:r>
+        <w:rPr>
+          <w:rStyle w:val="ConstantTok"/>
+        </w:rPr>
+        <w:t xml:space="preserve">FALSE</w:t>
+      </w:r>
+      <w:r>
+        <w:rPr>
+          <w:rStyle w:val="NormalTok"/>
+        </w:rPr>
+        <w:t xml:space="preserve">){</w:t>
+      </w:r>
+      <w:r>
+        <w:br/>
+      </w:r>
+      <w:r>
+        <w:rPr>
+          <w:rStyle w:val="NormalTok"/>
+        </w:rPr>
+        <w:t xml:space="preserve">  z_score </w:t>
+      </w:r>
+      <w:r>
+        <w:rPr>
+          <w:rStyle w:val="OtherTok"/>
+        </w:rPr>
+        <w:t xml:space="preserve">=</w:t>
+      </w:r>
+      <w:r>
+        <w:rPr>
+          <w:rStyle w:val="NormalTok"/>
+        </w:rPr>
+        <w:t xml:space="preserve"> (obv </w:t>
+      </w:r>
+      <w:r>
+        <w:rPr>
+          <w:rStyle w:val="SpecialCharTok"/>
+        </w:rPr>
+        <w:t xml:space="preserve">-</w:t>
+      </w:r>
+      <w:r>
+        <w:rPr>
+          <w:rStyle w:val="NormalTok"/>
+        </w:rPr>
+        <w:t xml:space="preserve"> mean_num)</w:t>
+      </w:r>
+      <w:r>
+        <w:rPr>
+          <w:rStyle w:val="SpecialCharTok"/>
+        </w:rPr>
+        <w:t xml:space="preserve">/</w:t>
+      </w:r>
+      <w:r>
+        <w:rPr>
+          <w:rStyle w:val="NormalTok"/>
+        </w:rPr>
+        <w:t xml:space="preserve">std_dev_num</w:t>
+      </w:r>
+      <w:r>
+        <w:br/>
+      </w:r>
+      <w:r>
+        <w:rPr>
+          <w:rStyle w:val="NormalTok"/>
+        </w:rPr>
+        <w:t xml:space="preserve">  </w:t>
+      </w:r>
+      <w:r>
+        <w:br/>
+      </w:r>
+      <w:r>
+        <w:rPr>
+          <w:rStyle w:val="NormalTok"/>
+        </w:rPr>
+        <w:t xml:space="preserve">  </w:t>
+      </w:r>
+      <w:r>
+        <w:rPr>
+          <w:rStyle w:val="ControlFlowTok"/>
+        </w:rPr>
+        <w:t xml:space="preserve">if</w:t>
+      </w:r>
+      <w:r>
+        <w:rPr>
+          <w:rStyle w:val="NormalTok"/>
+        </w:rPr>
+        <w:t xml:space="preserve"> (round </w:t>
+      </w:r>
+      <w:r>
+        <w:rPr>
+          <w:rStyle w:val="SpecialCharTok"/>
+        </w:rPr>
+        <w:t xml:space="preserve">==</w:t>
+      </w:r>
+      <w:r>
+        <w:rPr>
+          <w:rStyle w:val="NormalTok"/>
+        </w:rPr>
+        <w:t xml:space="preserve"> </w:t>
+      </w:r>
+      <w:r>
+        <w:rPr>
+          <w:rStyle w:val="ConstantTok"/>
+        </w:rPr>
+        <w:t xml:space="preserve">TRUE</w:t>
+      </w:r>
+      <w:r>
+        <w:rPr>
+          <w:rStyle w:val="NormalTok"/>
+        </w:rPr>
+        <w:t xml:space="preserve">) {</w:t>
+      </w:r>
+      <w:r>
+        <w:br/>
+      </w:r>
+      <w:r>
+        <w:rPr>
+          <w:rStyle w:val="NormalTok"/>
+        </w:rPr>
+        <w:t xml:space="preserve">    rounded_z_score </w:t>
+      </w:r>
+      <w:r>
+        <w:rPr>
+          <w:rStyle w:val="OtherTok"/>
+        </w:rPr>
+        <w:t xml:space="preserve">&lt;-</w:t>
+      </w:r>
+      <w:r>
+        <w:rPr>
+          <w:rStyle w:val="NormalTok"/>
+        </w:rPr>
+        <w:t xml:space="preserve"> </w:t>
+      </w:r>
+      <w:r>
+        <w:rPr>
+          <w:rStyle w:val="FunctionTok"/>
+        </w:rPr>
+        <w:t xml:space="preserve">round</w:t>
+      </w:r>
+      <w:r>
+        <w:rPr>
+          <w:rStyle w:val="NormalTok"/>
+        </w:rPr>
+        <w:t xml:space="preserve">(z_score, </w:t>
+      </w:r>
+      <w:r>
+        <w:rPr>
+          <w:rStyle w:val="AttributeTok"/>
+        </w:rPr>
+        <w:t xml:space="preserve">digits =</w:t>
+      </w:r>
+      <w:r>
+        <w:rPr>
+          <w:rStyle w:val="NormalTok"/>
+        </w:rPr>
+        <w:t xml:space="preserve"> </w:t>
+      </w:r>
+      <w:r>
+        <w:rPr>
+          <w:rStyle w:val="DecValTok"/>
+        </w:rPr>
+        <w:t xml:space="preserve">1</w:t>
+      </w:r>
+      <w:r>
+        <w:rPr>
+          <w:rStyle w:val="NormalTok"/>
+        </w:rPr>
+        <w:t xml:space="preserve">)</w:t>
+      </w:r>
+      <w:r>
+        <w:br/>
+      </w:r>
+      <w:r>
+        <w:rPr>
+          <w:rStyle w:val="NormalTok"/>
+        </w:rPr>
+        <w:t xml:space="preserve">    </w:t>
+      </w:r>
+      <w:r>
+        <w:rPr>
+          <w:rStyle w:val="FunctionTok"/>
+        </w:rPr>
+        <w:t xml:space="preserve">return</w:t>
+      </w:r>
+      <w:r>
+        <w:rPr>
+          <w:rStyle w:val="NormalTok"/>
+        </w:rPr>
+        <w:t xml:space="preserve">(rounded_z_score)</w:t>
+      </w:r>
+      <w:r>
+        <w:br/>
+      </w:r>
+      <w:r>
+        <w:rPr>
+          <w:rStyle w:val="NormalTok"/>
+        </w:rPr>
+        <w:t xml:space="preserve">  }</w:t>
+      </w:r>
+      <w:r>
+        <w:br/>
+      </w:r>
+      <w:r>
+        <w:rPr>
+          <w:rStyle w:val="NormalTok"/>
+        </w:rPr>
+        <w:t xml:space="preserve">  </w:t>
+      </w:r>
+      <w:r>
+        <w:br/>
+      </w:r>
+      <w:r>
+        <w:rPr>
+          <w:rStyle w:val="NormalTok"/>
+        </w:rPr>
+        <w:t xml:space="preserve">  </w:t>
+      </w:r>
+      <w:r>
+        <w:rPr>
+          <w:rStyle w:val="FunctionTok"/>
+        </w:rPr>
+        <w:t xml:space="preserve">return</w:t>
+      </w:r>
+      <w:r>
+        <w:rPr>
+          <w:rStyle w:val="NormalTok"/>
+        </w:rPr>
+        <w:t xml:space="preserve">(z_score)</w:t>
+      </w:r>
+      <w:r>
+        <w:br/>
+      </w:r>
+      <w:r>
+        <w:rPr>
+          <w:rStyle w:val="NormalTok"/>
+        </w:rPr>
+        <w:t xml:space="preserve">}</w:t>
+      </w:r>
+      <w:r>
+        <w:br/>
+      </w:r>
+      <w:r>
+        <w:br/>
+      </w:r>
+      <w:r>
+        <w:rPr>
+          <w:rStyle w:val="FunctionTok"/>
+        </w:rPr>
+        <w:t xml:space="preserve">print</w:t>
+      </w:r>
+      <w:r>
+        <w:rPr>
+          <w:rStyle w:val="NormalTok"/>
+        </w:rPr>
+        <w:t xml:space="preserve">(</w:t>
+      </w:r>
+      <w:r>
+        <w:rPr>
+          <w:rStyle w:val="FunctionTok"/>
+        </w:rPr>
+        <w:t xml:space="preserve">get_dat_z_score_bb</w:t>
+      </w:r>
+      <w:r>
+        <w:rPr>
+          <w:rStyle w:val="NormalTok"/>
+        </w:rPr>
+        <w:t xml:space="preserve">(</w:t>
+      </w:r>
+      <w:r>
+        <w:rPr>
+          <w:rStyle w:val="FloatTok"/>
+        </w:rPr>
+        <w:t xml:space="preserve">25.77</w:t>
+      </w:r>
+      <w:r>
+        <w:rPr>
+          <w:rStyle w:val="NormalTok"/>
+        </w:rPr>
+        <w:t xml:space="preserve">, </w:t>
+      </w:r>
+      <w:r>
+        <w:rPr>
+          <w:rStyle w:val="FloatTok"/>
+        </w:rPr>
+        <w:t xml:space="preserve">23.54</w:t>
+      </w:r>
+      <w:r>
+        <w:rPr>
+          <w:rStyle w:val="NormalTok"/>
+        </w:rPr>
+        <w:t xml:space="preserve">, </w:t>
+      </w:r>
+      <w:r>
+        <w:rPr>
+          <w:rStyle w:val="FloatTok"/>
+        </w:rPr>
+        <w:t xml:space="preserve">2.442</w:t>
+      </w:r>
+      <w:r>
+        <w:rPr>
+          <w:rStyle w:val="NormalTok"/>
+        </w:rPr>
+        <w:t xml:space="preserve">))</w:t>
       </w:r>
     </w:p>
     <w:p>
@@ -319,453 +651,9 @@
       </w:pPr>
       <w:r>
         <w:rPr>
-          <w:rStyle w:val="NormalTok"/>
-        </w:rPr>
-        <w:t xml:space="preserve">get_dat_z_score_bb </w:t>
-      </w:r>
-      <w:r>
-        <w:rPr>
-          <w:rStyle w:val="OtherTok"/>
-        </w:rPr>
-        <w:t xml:space="preserve">&lt;-</w:t>
-      </w:r>
-      <w:r>
-        <w:rPr>
-          <w:rStyle w:val="NormalTok"/>
-        </w:rPr>
-        <w:t xml:space="preserve"> </w:t>
-      </w:r>
-      <w:r>
-        <w:rPr>
-          <w:rStyle w:val="ControlFlowTok"/>
-        </w:rPr>
-        <w:t xml:space="preserve">function</w:t>
-      </w:r>
-      <w:r>
-        <w:rPr>
-          <w:rStyle w:val="NormalTok"/>
-        </w:rPr>
-        <w:t xml:space="preserve">(obv, mean_num, std_dev_num, </w:t>
-      </w:r>
-      <w:r>
-        <w:rPr>
-          <w:rStyle w:val="AttributeTok"/>
-        </w:rPr>
-        <w:t xml:space="preserve">round=</w:t>
-      </w:r>
-      <w:r>
-        <w:rPr>
-          <w:rStyle w:val="ConstantTok"/>
-        </w:rPr>
-        <w:t xml:space="preserve">FALSE</w:t>
-      </w:r>
-      <w:r>
-        <w:rPr>
-          <w:rStyle w:val="NormalTok"/>
-        </w:rPr>
-        <w:t xml:space="preserve">){</w:t>
-      </w:r>
-      <w:r>
-        <w:br/>
-      </w:r>
-      <w:r>
-        <w:rPr>
-          <w:rStyle w:val="NormalTok"/>
-        </w:rPr>
-        <w:t xml:space="preserve">  z_score </w:t>
-      </w:r>
-      <w:r>
-        <w:rPr>
-          <w:rStyle w:val="OtherTok"/>
-        </w:rPr>
-        <w:t xml:space="preserve">=</w:t>
-      </w:r>
-      <w:r>
-        <w:rPr>
-          <w:rStyle w:val="NormalTok"/>
-        </w:rPr>
-        <w:t xml:space="preserve"> (obv </w:t>
-      </w:r>
-      <w:r>
-        <w:rPr>
-          <w:rStyle w:val="SpecialCharTok"/>
-        </w:rPr>
-        <w:t xml:space="preserve">-</w:t>
-      </w:r>
-      <w:r>
-        <w:rPr>
-          <w:rStyle w:val="NormalTok"/>
-        </w:rPr>
-        <w:t xml:space="preserve"> mean_num)</w:t>
-      </w:r>
-      <w:r>
-        <w:rPr>
-          <w:rStyle w:val="SpecialCharTok"/>
-        </w:rPr>
-        <w:t xml:space="preserve">/</w:t>
-      </w:r>
-      <w:r>
-        <w:rPr>
-          <w:rStyle w:val="NormalTok"/>
-        </w:rPr>
-        <w:t xml:space="preserve">std_dev_num</w:t>
-      </w:r>
-      <w:r>
-        <w:br/>
-      </w:r>
-      <w:r>
-        <w:rPr>
-          <w:rStyle w:val="NormalTok"/>
-        </w:rPr>
-        <w:t xml:space="preserve">  </w:t>
-      </w:r>
-      <w:r>
-        <w:br/>
-      </w:r>
-      <w:r>
-        <w:rPr>
-          <w:rStyle w:val="NormalTok"/>
-        </w:rPr>
-        <w:t xml:space="preserve">  </w:t>
-      </w:r>
-      <w:r>
-        <w:rPr>
-          <w:rStyle w:val="ControlFlowTok"/>
-        </w:rPr>
-        <w:t xml:space="preserve">if</w:t>
-      </w:r>
-      <w:r>
-        <w:rPr>
-          <w:rStyle w:val="NormalTok"/>
-        </w:rPr>
-        <w:t xml:space="preserve"> (round </w:t>
-      </w:r>
-      <w:r>
-        <w:rPr>
-          <w:rStyle w:val="SpecialCharTok"/>
-        </w:rPr>
-        <w:t xml:space="preserve">==</w:t>
-      </w:r>
-      <w:r>
-        <w:rPr>
-          <w:rStyle w:val="NormalTok"/>
-        </w:rPr>
-        <w:t xml:space="preserve"> </w:t>
-      </w:r>
-      <w:r>
-        <w:rPr>
-          <w:rStyle w:val="ConstantTok"/>
-        </w:rPr>
-        <w:t xml:space="preserve">TRUE</w:t>
-      </w:r>
-      <w:r>
-        <w:rPr>
-          <w:rStyle w:val="NormalTok"/>
-        </w:rPr>
-        <w:t xml:space="preserve">) {</w:t>
-      </w:r>
-      <w:r>
-        <w:br/>
-      </w:r>
-      <w:r>
-        <w:rPr>
-          <w:rStyle w:val="NormalTok"/>
-        </w:rPr>
-        <w:t xml:space="preserve">    rounded_z_score </w:t>
-      </w:r>
-      <w:r>
-        <w:rPr>
-          <w:rStyle w:val="OtherTok"/>
-        </w:rPr>
-        <w:t xml:space="preserve">&lt;-</w:t>
-      </w:r>
-      <w:r>
-        <w:rPr>
-          <w:rStyle w:val="NormalTok"/>
-        </w:rPr>
-        <w:t xml:space="preserve"> </w:t>
-      </w:r>
-      <w:r>
-        <w:rPr>
-          <w:rStyle w:val="FunctionTok"/>
-        </w:rPr>
-        <w:t xml:space="preserve">round</w:t>
-      </w:r>
-      <w:r>
-        <w:rPr>
-          <w:rStyle w:val="NormalTok"/>
-        </w:rPr>
-        <w:t xml:space="preserve">(z_score, </w:t>
-      </w:r>
-      <w:r>
-        <w:rPr>
-          <w:rStyle w:val="AttributeTok"/>
-        </w:rPr>
-        <w:t xml:space="preserve">digits =</w:t>
-      </w:r>
-      <w:r>
-        <w:rPr>
-          <w:rStyle w:val="NormalTok"/>
-        </w:rPr>
-        <w:t xml:space="preserve"> </w:t>
-      </w:r>
-      <w:r>
-        <w:rPr>
-          <w:rStyle w:val="DecValTok"/>
-        </w:rPr>
-        <w:t xml:space="preserve">1</w:t>
-      </w:r>
-      <w:r>
-        <w:rPr>
-          <w:rStyle w:val="NormalTok"/>
-        </w:rPr>
-        <w:t xml:space="preserve">)</w:t>
-      </w:r>
-      <w:r>
-        <w:br/>
-      </w:r>
-      <w:r>
-        <w:rPr>
-          <w:rStyle w:val="NormalTok"/>
-        </w:rPr>
-        <w:t xml:space="preserve">    </w:t>
-      </w:r>
-      <w:r>
-        <w:rPr>
-          <w:rStyle w:val="FunctionTok"/>
-        </w:rPr>
-        <w:t xml:space="preserve">return</w:t>
-      </w:r>
-      <w:r>
-        <w:rPr>
-          <w:rStyle w:val="NormalTok"/>
-        </w:rPr>
-        <w:t xml:space="preserve">(rounded_z_score)</w:t>
-      </w:r>
-      <w:r>
-        <w:br/>
-      </w:r>
-      <w:r>
-        <w:rPr>
-          <w:rStyle w:val="NormalTok"/>
-        </w:rPr>
-        <w:t xml:space="preserve">  }</w:t>
-      </w:r>
-      <w:r>
-        <w:br/>
-      </w:r>
-      <w:r>
-        <w:rPr>
-          <w:rStyle w:val="NormalTok"/>
-        </w:rPr>
-        <w:t xml:space="preserve">  </w:t>
-      </w:r>
-      <w:r>
-        <w:br/>
-      </w:r>
-      <w:r>
-        <w:rPr>
-          <w:rStyle w:val="NormalTok"/>
-        </w:rPr>
-        <w:t xml:space="preserve">  </w:t>
-      </w:r>
-      <w:r>
-        <w:rPr>
-          <w:rStyle w:val="FunctionTok"/>
-        </w:rPr>
-        <w:t xml:space="preserve">return</w:t>
-      </w:r>
-      <w:r>
-        <w:rPr>
-          <w:rStyle w:val="NormalTok"/>
-        </w:rPr>
-        <w:t xml:space="preserve">(z_score)</w:t>
-      </w:r>
-      <w:r>
-        <w:br/>
-      </w:r>
-      <w:r>
-        <w:rPr>
-          <w:rStyle w:val="NormalTok"/>
-        </w:rPr>
-        <w:t xml:space="preserve">}</w:t>
-      </w:r>
-      <w:r>
-        <w:br/>
-      </w:r>
-      <w:r>
-        <w:br/>
-      </w:r>
-      <w:r>
-        <w:rPr>
-          <w:rStyle w:val="FunctionTok"/>
-        </w:rPr>
-        <w:t xml:space="preserve">print</w:t>
-      </w:r>
-      <w:r>
-        <w:rPr>
-          <w:rStyle w:val="NormalTok"/>
-        </w:rPr>
-        <w:t xml:space="preserve">(</w:t>
-      </w:r>
-      <w:r>
-        <w:rPr>
-          <w:rStyle w:val="FunctionTok"/>
-        </w:rPr>
-        <w:t xml:space="preserve">get_dat_z_score_bb</w:t>
-      </w:r>
-      <w:r>
-        <w:rPr>
-          <w:rStyle w:val="NormalTok"/>
-        </w:rPr>
-        <w:t xml:space="preserve">(</w:t>
-      </w:r>
-      <w:r>
-        <w:rPr>
-          <w:rStyle w:val="FloatTok"/>
-        </w:rPr>
-        <w:t xml:space="preserve">25.77</w:t>
-      </w:r>
-      <w:r>
-        <w:rPr>
-          <w:rStyle w:val="NormalTok"/>
-        </w:rPr>
-        <w:t xml:space="preserve">, </w:t>
-      </w:r>
-      <w:r>
-        <w:rPr>
-          <w:rStyle w:val="FloatTok"/>
-        </w:rPr>
-        <w:t xml:space="preserve">23.54</w:t>
-      </w:r>
-      <w:r>
-        <w:rPr>
-          <w:rStyle w:val="NormalTok"/>
-        </w:rPr>
-        <w:t xml:space="preserve">, </w:t>
-      </w:r>
-      <w:r>
-        <w:rPr>
-          <w:rStyle w:val="FloatTok"/>
-        </w:rPr>
-        <w:t xml:space="preserve">2.442</w:t>
-      </w:r>
-      <w:r>
-        <w:rPr>
-          <w:rStyle w:val="NormalTok"/>
-        </w:rPr>
-        <w:t xml:space="preserve">))</w:t>
-      </w:r>
-    </w:p>
-    <w:p>
-      <w:pPr>
-        <w:pStyle w:val="SourceCode"/>
-      </w:pPr>
-      <w:r>
-        <w:rPr>
           <w:rStyle w:val="VerbatimChar"/>
         </w:rPr>
         <w:t xml:space="preserve">## [1] 0.9131859</w:t>
-      </w:r>
-    </w:p>
-    <w:p>
-      <w:pPr>
-        <w:pStyle w:val="SourceCode"/>
-      </w:pPr>
-      <w:r>
-        <w:rPr>
-          <w:rStyle w:val="FunctionTok"/>
-        </w:rPr>
-        <w:t xml:space="preserve">print</w:t>
-      </w:r>
-      <w:r>
-        <w:rPr>
-          <w:rStyle w:val="NormalTok"/>
-        </w:rPr>
-        <w:t xml:space="preserve">(</w:t>
-      </w:r>
-      <w:r>
-        <w:rPr>
-          <w:rStyle w:val="FunctionTok"/>
-        </w:rPr>
-        <w:t xml:space="preserve">get_dat_z_score_bb</w:t>
-      </w:r>
-      <w:r>
-        <w:rPr>
-          <w:rStyle w:val="NormalTok"/>
-        </w:rPr>
-        <w:t xml:space="preserve">(</w:t>
-      </w:r>
-      <w:r>
-        <w:rPr>
-          <w:rStyle w:val="FloatTok"/>
-        </w:rPr>
-        <w:t xml:space="preserve">25.77</w:t>
-      </w:r>
-      <w:r>
-        <w:rPr>
-          <w:rStyle w:val="NormalTok"/>
-        </w:rPr>
-        <w:t xml:space="preserve">, </w:t>
-      </w:r>
-      <w:r>
-        <w:rPr>
-          <w:rStyle w:val="FloatTok"/>
-        </w:rPr>
-        <w:t xml:space="preserve">23.54</w:t>
-      </w:r>
-      <w:r>
-        <w:rPr>
-          <w:rStyle w:val="NormalTok"/>
-        </w:rPr>
-        <w:t xml:space="preserve">, </w:t>
-      </w:r>
-      <w:r>
-        <w:rPr>
-          <w:rStyle w:val="FloatTok"/>
-        </w:rPr>
-        <w:t xml:space="preserve">2.442</w:t>
-      </w:r>
-      <w:r>
-        <w:rPr>
-          <w:rStyle w:val="NormalTok"/>
-        </w:rPr>
-        <w:t xml:space="preserve">, </w:t>
-      </w:r>
-      <w:r>
-        <w:rPr>
-          <w:rStyle w:val="AttributeTok"/>
-        </w:rPr>
-        <w:t xml:space="preserve">round =</w:t>
-      </w:r>
-      <w:r>
-        <w:rPr>
-          <w:rStyle w:val="NormalTok"/>
-        </w:rPr>
-        <w:t xml:space="preserve"> </w:t>
-      </w:r>
-      <w:r>
-        <w:rPr>
-          <w:rStyle w:val="ConstantTok"/>
-        </w:rPr>
-        <w:t xml:space="preserve">TRUE</w:t>
-      </w:r>
-      <w:r>
-        <w:rPr>
-          <w:rStyle w:val="NormalTok"/>
-        </w:rPr>
-        <w:t xml:space="preserve">))</w:t>
-      </w:r>
-    </w:p>
-    <w:p>
-      <w:pPr>
-        <w:pStyle w:val="SourceCode"/>
-      </w:pPr>
-      <w:r>
-        <w:rPr>
-          <w:rStyle w:val="VerbatimChar"/>
-        </w:rPr>
-        <w:t xml:space="preserve">## [1] 0.9</w:t>
       </w:r>
     </w:p>
     <w:p>
@@ -777,19 +665,96 @@
         <w:pStyle w:val="Compact"/>
       </w:pPr>
       <w:r>
-        <w:t xml:space="preserve">Write a function (using r code and the structure demonstrated in class) to calculate the natural log of a number multiplied by the common log of the same number divided by the cube root of a given prime number.Use your function to find the answer if the number to be used for both log expressions is 32 and the given prime number is 11.</w:t>
+        <w:t xml:space="preserve">Use and show R code to round your z score answer in problem 3 to the nearest tenth</w:t>
       </w:r>
     </w:p>
     <w:p>
       <w:pPr>
-        <w:numPr>
-          <w:ilvl w:val="0"/>
-          <w:numId w:val="1004"/>
-        </w:numPr>
-        <w:pStyle w:val="Compact"/>
-      </w:pPr>
-      <w:r>
-        <w:t xml:space="preserve">Use and show R code to round your answer in problem 5 to the nearest hundredth.</w:t>
+        <w:pStyle w:val="SourceCode"/>
+      </w:pPr>
+      <w:r>
+        <w:rPr>
+          <w:rStyle w:val="FunctionTok"/>
+        </w:rPr>
+        <w:t xml:space="preserve">print</w:t>
+      </w:r>
+      <w:r>
+        <w:rPr>
+          <w:rStyle w:val="NormalTok"/>
+        </w:rPr>
+        <w:t xml:space="preserve">(</w:t>
+      </w:r>
+      <w:r>
+        <w:rPr>
+          <w:rStyle w:val="FunctionTok"/>
+        </w:rPr>
+        <w:t xml:space="preserve">get_dat_z_score_bb</w:t>
+      </w:r>
+      <w:r>
+        <w:rPr>
+          <w:rStyle w:val="NormalTok"/>
+        </w:rPr>
+        <w:t xml:space="preserve">(</w:t>
+      </w:r>
+      <w:r>
+        <w:rPr>
+          <w:rStyle w:val="FloatTok"/>
+        </w:rPr>
+        <w:t xml:space="preserve">25.77</w:t>
+      </w:r>
+      <w:r>
+        <w:rPr>
+          <w:rStyle w:val="NormalTok"/>
+        </w:rPr>
+        <w:t xml:space="preserve">, </w:t>
+      </w:r>
+      <w:r>
+        <w:rPr>
+          <w:rStyle w:val="FloatTok"/>
+        </w:rPr>
+        <w:t xml:space="preserve">23.54</w:t>
+      </w:r>
+      <w:r>
+        <w:rPr>
+          <w:rStyle w:val="NormalTok"/>
+        </w:rPr>
+        <w:t xml:space="preserve">, </w:t>
+      </w:r>
+      <w:r>
+        <w:rPr>
+          <w:rStyle w:val="FloatTok"/>
+        </w:rPr>
+        <w:t xml:space="preserve">2.442</w:t>
+      </w:r>
+      <w:r>
+        <w:rPr>
+          <w:rStyle w:val="NormalTok"/>
+        </w:rPr>
+        <w:t xml:space="preserve">, </w:t>
+      </w:r>
+      <w:r>
+        <w:rPr>
+          <w:rStyle w:val="AttributeTok"/>
+        </w:rPr>
+        <w:t xml:space="preserve">round =</w:t>
+      </w:r>
+      <w:r>
+        <w:rPr>
+          <w:rStyle w:val="NormalTok"/>
+        </w:rPr>
+        <w:t xml:space="preserve"> </w:t>
+      </w:r>
+      <w:r>
+        <w:rPr>
+          <w:rStyle w:val="ConstantTok"/>
+        </w:rPr>
+        <w:t xml:space="preserve">TRUE</w:t>
+      </w:r>
+      <w:r>
+        <w:rPr>
+          <w:rStyle w:val="NormalTok"/>
+        </w:rPr>
+        <w:t xml:space="preserve">))</w:t>
       </w:r>
     </w:p>
     <w:p>
@@ -798,333 +763,9 @@
       </w:pPr>
       <w:r>
         <w:rPr>
-          <w:rStyle w:val="NormalTok"/>
-        </w:rPr>
-        <w:t xml:space="preserve">calc_func </w:t>
-      </w:r>
-      <w:r>
-        <w:rPr>
-          <w:rStyle w:val="OtherTok"/>
-        </w:rPr>
-        <w:t xml:space="preserve">&lt;-</w:t>
-      </w:r>
-      <w:r>
-        <w:rPr>
-          <w:rStyle w:val="NormalTok"/>
-        </w:rPr>
-        <w:t xml:space="preserve"> </w:t>
-      </w:r>
-      <w:r>
-        <w:rPr>
-          <w:rStyle w:val="ControlFlowTok"/>
-        </w:rPr>
-        <w:t xml:space="preserve">function</w:t>
-      </w:r>
-      <w:r>
-        <w:rPr>
-          <w:rStyle w:val="NormalTok"/>
-        </w:rPr>
-        <w:t xml:space="preserve">(num, prime_num){</w:t>
-      </w:r>
-      <w:r>
-        <w:br/>
-      </w:r>
-      <w:r>
-        <w:rPr>
-          <w:rStyle w:val="NormalTok"/>
-        </w:rPr>
-        <w:t xml:space="preserve">   result </w:t>
-      </w:r>
-      <w:r>
-        <w:rPr>
-          <w:rStyle w:val="OtherTok"/>
-        </w:rPr>
-        <w:t xml:space="preserve">=</w:t>
-      </w:r>
-      <w:r>
-        <w:rPr>
-          <w:rStyle w:val="NormalTok"/>
-        </w:rPr>
-        <w:t xml:space="preserve"> (</w:t>
-      </w:r>
-      <w:r>
-        <w:rPr>
-          <w:rStyle w:val="FunctionTok"/>
-        </w:rPr>
-        <w:t xml:space="preserve">log</w:t>
-      </w:r>
-      <w:r>
-        <w:rPr>
-          <w:rStyle w:val="NormalTok"/>
-        </w:rPr>
-        <w:t xml:space="preserve">(num) </w:t>
-      </w:r>
-      <w:r>
-        <w:rPr>
-          <w:rStyle w:val="SpecialCharTok"/>
-        </w:rPr>
-        <w:t xml:space="preserve">*</w:t>
-      </w:r>
-      <w:r>
-        <w:rPr>
-          <w:rStyle w:val="NormalTok"/>
-        </w:rPr>
-        <w:t xml:space="preserve"> </w:t>
-      </w:r>
-      <w:r>
-        <w:rPr>
-          <w:rStyle w:val="FunctionTok"/>
-        </w:rPr>
-        <w:t xml:space="preserve">log10</w:t>
-      </w:r>
-      <w:r>
-        <w:rPr>
-          <w:rStyle w:val="NormalTok"/>
-        </w:rPr>
-        <w:t xml:space="preserve">(num)) </w:t>
-      </w:r>
-      <w:r>
-        <w:rPr>
-          <w:rStyle w:val="SpecialCharTok"/>
-        </w:rPr>
-        <w:t xml:space="preserve">/</w:t>
-      </w:r>
-      <w:r>
-        <w:rPr>
-          <w:rStyle w:val="NormalTok"/>
-        </w:rPr>
-        <w:t xml:space="preserve"> (prime_num</w:t>
-      </w:r>
-      <w:r>
-        <w:rPr>
-          <w:rStyle w:val="SpecialCharTok"/>
-        </w:rPr>
-        <w:t xml:space="preserve">^</w:t>
-      </w:r>
-      <w:r>
-        <w:rPr>
-          <w:rStyle w:val="NormalTok"/>
-        </w:rPr>
-        <w:t xml:space="preserve">(</w:t>
-      </w:r>
-      <w:r>
-        <w:rPr>
-          <w:rStyle w:val="DecValTok"/>
-        </w:rPr>
-        <w:t xml:space="preserve">1</w:t>
-      </w:r>
-      <w:r>
-        <w:rPr>
-          <w:rStyle w:val="SpecialCharTok"/>
-        </w:rPr>
-        <w:t xml:space="preserve">/</w:t>
-      </w:r>
-      <w:r>
-        <w:rPr>
-          <w:rStyle w:val="DecValTok"/>
-        </w:rPr>
-        <w:t xml:space="preserve">3</w:t>
-      </w:r>
-      <w:r>
-        <w:rPr>
-          <w:rStyle w:val="NormalTok"/>
-        </w:rPr>
-        <w:t xml:space="preserve">))</w:t>
-      </w:r>
-      <w:r>
-        <w:br/>
-      </w:r>
-      <w:r>
-        <w:rPr>
-          <w:rStyle w:val="NormalTok"/>
-        </w:rPr>
-        <w:t xml:space="preserve">   </w:t>
-      </w:r>
-      <w:r>
-        <w:rPr>
-          <w:rStyle w:val="FunctionTok"/>
-        </w:rPr>
-        <w:t xml:space="preserve">return</w:t>
-      </w:r>
-      <w:r>
-        <w:rPr>
-          <w:rStyle w:val="NormalTok"/>
-        </w:rPr>
-        <w:t xml:space="preserve">(result)</w:t>
-      </w:r>
-      <w:r>
-        <w:br/>
-      </w:r>
-      <w:r>
-        <w:rPr>
-          <w:rStyle w:val="NormalTok"/>
-        </w:rPr>
-        <w:t xml:space="preserve">}</w:t>
-      </w:r>
-      <w:r>
-        <w:br/>
-      </w:r>
-      <w:r>
-        <w:br/>
-      </w:r>
-      <w:r>
-        <w:rPr>
-          <w:rStyle w:val="FunctionTok"/>
-        </w:rPr>
-        <w:t xml:space="preserve">print</w:t>
-      </w:r>
-      <w:r>
-        <w:rPr>
-          <w:rStyle w:val="NormalTok"/>
-        </w:rPr>
-        <w:t xml:space="preserve">(</w:t>
-      </w:r>
-      <w:r>
-        <w:rPr>
-          <w:rStyle w:val="FunctionTok"/>
-        </w:rPr>
-        <w:t xml:space="preserve">calc_func</w:t>
-      </w:r>
-      <w:r>
-        <w:rPr>
-          <w:rStyle w:val="NormalTok"/>
-        </w:rPr>
-        <w:t xml:space="preserve">(</w:t>
-      </w:r>
-      <w:r>
-        <w:rPr>
-          <w:rStyle w:val="DecValTok"/>
-        </w:rPr>
-        <w:t xml:space="preserve">32</w:t>
-      </w:r>
-      <w:r>
-        <w:rPr>
-          <w:rStyle w:val="NormalTok"/>
-        </w:rPr>
-        <w:t xml:space="preserve">, </w:t>
-      </w:r>
-      <w:r>
-        <w:rPr>
-          <w:rStyle w:val="DecValTok"/>
-        </w:rPr>
-        <w:t xml:space="preserve">11</w:t>
-      </w:r>
-      <w:r>
-        <w:rPr>
-          <w:rStyle w:val="NormalTok"/>
-        </w:rPr>
-        <w:t xml:space="preserve">))</w:t>
-      </w:r>
-    </w:p>
-    <w:p>
-      <w:pPr>
-        <w:pStyle w:val="SourceCode"/>
-      </w:pPr>
-      <w:r>
-        <w:rPr>
           <w:rStyle w:val="VerbatimChar"/>
         </w:rPr>
-        <w:t xml:space="preserve">## [1] 2.345548</w:t>
-      </w:r>
-    </w:p>
-    <w:p>
-      <w:pPr>
-        <w:pStyle w:val="SourceCode"/>
-      </w:pPr>
-      <w:r>
-        <w:rPr>
-          <w:rStyle w:val="FunctionTok"/>
-        </w:rPr>
-        <w:t xml:space="preserve">print</w:t>
-      </w:r>
-      <w:r>
-        <w:rPr>
-          <w:rStyle w:val="NormalTok"/>
-        </w:rPr>
-        <w:t xml:space="preserve">(</w:t>
-      </w:r>
-      <w:r>
-        <w:rPr>
-          <w:rStyle w:val="FunctionTok"/>
-        </w:rPr>
-        <w:t xml:space="preserve">round</w:t>
-      </w:r>
-      <w:r>
-        <w:rPr>
-          <w:rStyle w:val="NormalTok"/>
-        </w:rPr>
-        <w:t xml:space="preserve">(</w:t>
-      </w:r>
-      <w:r>
-        <w:rPr>
-          <w:rStyle w:val="FunctionTok"/>
-        </w:rPr>
-        <w:t xml:space="preserve">calc_func</w:t>
-      </w:r>
-      <w:r>
-        <w:rPr>
-          <w:rStyle w:val="NormalTok"/>
-        </w:rPr>
-        <w:t xml:space="preserve">(</w:t>
-      </w:r>
-      <w:r>
-        <w:rPr>
-          <w:rStyle w:val="DecValTok"/>
-        </w:rPr>
-        <w:t xml:space="preserve">32</w:t>
-      </w:r>
-      <w:r>
-        <w:rPr>
-          <w:rStyle w:val="NormalTok"/>
-        </w:rPr>
-        <w:t xml:space="preserve">, </w:t>
-      </w:r>
-      <w:r>
-        <w:rPr>
-          <w:rStyle w:val="DecValTok"/>
-        </w:rPr>
-        <w:t xml:space="preserve">11</w:t>
-      </w:r>
-      <w:r>
-        <w:rPr>
-          <w:rStyle w:val="NormalTok"/>
-        </w:rPr>
-        <w:t xml:space="preserve">), </w:t>
-      </w:r>
-      <w:r>
-        <w:rPr>
-          <w:rStyle w:val="AttributeTok"/>
-        </w:rPr>
-        <w:t xml:space="preserve">digits =</w:t>
-      </w:r>
-      <w:r>
-        <w:rPr>
-          <w:rStyle w:val="NormalTok"/>
-        </w:rPr>
-        <w:t xml:space="preserve"> </w:t>
-      </w:r>
-      <w:r>
-        <w:rPr>
-          <w:rStyle w:val="DecValTok"/>
-        </w:rPr>
-        <w:t xml:space="preserve">2</w:t>
-      </w:r>
-      <w:r>
-        <w:rPr>
-          <w:rStyle w:val="NormalTok"/>
-        </w:rPr>
-        <w:t xml:space="preserve">))</w:t>
-      </w:r>
-    </w:p>
-    <w:p>
-      <w:pPr>
-        <w:pStyle w:val="SourceCode"/>
-      </w:pPr>
-      <w:r>
-        <w:rPr>
-          <w:rStyle w:val="VerbatimChar"/>
-        </w:rPr>
-        <w:t xml:space="preserve">## [1] 2.35</w:t>
+        <w:t xml:space="preserve">## [1] 0.9</w:t>
       </w:r>
     </w:p>
     <w:p>
@@ -1132,6 +773,365 @@
         <w:numPr>
           <w:ilvl w:val="0"/>
           <w:numId w:val="1005"/>
+        </w:numPr>
+        <w:pStyle w:val="Compact"/>
+      </w:pPr>
+      <w:r>
+        <w:t xml:space="preserve">Write a function (using r code and the structure demonstrated in class) to calculate the natural log of a number multiplied by the common log of the same number divided by the cube root of a given prime number.Use your function to find the answer if the number to be used for both log expressions is 32 and the given prime number is 11.</w:t>
+      </w:r>
+    </w:p>
+    <w:p>
+      <w:pPr>
+        <w:pStyle w:val="SourceCode"/>
+      </w:pPr>
+      <w:r>
+        <w:rPr>
+          <w:rStyle w:val="NormalTok"/>
+        </w:rPr>
+        <w:t xml:space="preserve">calc_func </w:t>
+      </w:r>
+      <w:r>
+        <w:rPr>
+          <w:rStyle w:val="OtherTok"/>
+        </w:rPr>
+        <w:t xml:space="preserve">&lt;-</w:t>
+      </w:r>
+      <w:r>
+        <w:rPr>
+          <w:rStyle w:val="NormalTok"/>
+        </w:rPr>
+        <w:t xml:space="preserve"> </w:t>
+      </w:r>
+      <w:r>
+        <w:rPr>
+          <w:rStyle w:val="ControlFlowTok"/>
+        </w:rPr>
+        <w:t xml:space="preserve">function</w:t>
+      </w:r>
+      <w:r>
+        <w:rPr>
+          <w:rStyle w:val="NormalTok"/>
+        </w:rPr>
+        <w:t xml:space="preserve">(num, prime_num){</w:t>
+      </w:r>
+      <w:r>
+        <w:br/>
+      </w:r>
+      <w:r>
+        <w:rPr>
+          <w:rStyle w:val="NormalTok"/>
+        </w:rPr>
+        <w:t xml:space="preserve">   result </w:t>
+      </w:r>
+      <w:r>
+        <w:rPr>
+          <w:rStyle w:val="OtherTok"/>
+        </w:rPr>
+        <w:t xml:space="preserve">=</w:t>
+      </w:r>
+      <w:r>
+        <w:rPr>
+          <w:rStyle w:val="NormalTok"/>
+        </w:rPr>
+        <w:t xml:space="preserve"> (</w:t>
+      </w:r>
+      <w:r>
+        <w:rPr>
+          <w:rStyle w:val="FunctionTok"/>
+        </w:rPr>
+        <w:t xml:space="preserve">log</w:t>
+      </w:r>
+      <w:r>
+        <w:rPr>
+          <w:rStyle w:val="NormalTok"/>
+        </w:rPr>
+        <w:t xml:space="preserve">(num) </w:t>
+      </w:r>
+      <w:r>
+        <w:rPr>
+          <w:rStyle w:val="SpecialCharTok"/>
+        </w:rPr>
+        <w:t xml:space="preserve">*</w:t>
+      </w:r>
+      <w:r>
+        <w:rPr>
+          <w:rStyle w:val="NormalTok"/>
+        </w:rPr>
+        <w:t xml:space="preserve"> </w:t>
+      </w:r>
+      <w:r>
+        <w:rPr>
+          <w:rStyle w:val="FunctionTok"/>
+        </w:rPr>
+        <w:t xml:space="preserve">log10</w:t>
+      </w:r>
+      <w:r>
+        <w:rPr>
+          <w:rStyle w:val="NormalTok"/>
+        </w:rPr>
+        <w:t xml:space="preserve">(num)) </w:t>
+      </w:r>
+      <w:r>
+        <w:rPr>
+          <w:rStyle w:val="SpecialCharTok"/>
+        </w:rPr>
+        <w:t xml:space="preserve">/</w:t>
+      </w:r>
+      <w:r>
+        <w:rPr>
+          <w:rStyle w:val="NormalTok"/>
+        </w:rPr>
+        <w:t xml:space="preserve"> (prime_num</w:t>
+      </w:r>
+      <w:r>
+        <w:rPr>
+          <w:rStyle w:val="SpecialCharTok"/>
+        </w:rPr>
+        <w:t xml:space="preserve">^</w:t>
+      </w:r>
+      <w:r>
+        <w:rPr>
+          <w:rStyle w:val="NormalTok"/>
+        </w:rPr>
+        <w:t xml:space="preserve">(</w:t>
+      </w:r>
+      <w:r>
+        <w:rPr>
+          <w:rStyle w:val="DecValTok"/>
+        </w:rPr>
+        <w:t xml:space="preserve">1</w:t>
+      </w:r>
+      <w:r>
+        <w:rPr>
+          <w:rStyle w:val="SpecialCharTok"/>
+        </w:rPr>
+        <w:t xml:space="preserve">/</w:t>
+      </w:r>
+      <w:r>
+        <w:rPr>
+          <w:rStyle w:val="DecValTok"/>
+        </w:rPr>
+        <w:t xml:space="preserve">3</w:t>
+      </w:r>
+      <w:r>
+        <w:rPr>
+          <w:rStyle w:val="NormalTok"/>
+        </w:rPr>
+        <w:t xml:space="preserve">))</w:t>
+      </w:r>
+      <w:r>
+        <w:br/>
+      </w:r>
+      <w:r>
+        <w:rPr>
+          <w:rStyle w:val="NormalTok"/>
+        </w:rPr>
+        <w:t xml:space="preserve">   </w:t>
+      </w:r>
+      <w:r>
+        <w:rPr>
+          <w:rStyle w:val="FunctionTok"/>
+        </w:rPr>
+        <w:t xml:space="preserve">return</w:t>
+      </w:r>
+      <w:r>
+        <w:rPr>
+          <w:rStyle w:val="NormalTok"/>
+        </w:rPr>
+        <w:t xml:space="preserve">(result)</w:t>
+      </w:r>
+      <w:r>
+        <w:br/>
+      </w:r>
+      <w:r>
+        <w:rPr>
+          <w:rStyle w:val="NormalTok"/>
+        </w:rPr>
+        <w:t xml:space="preserve">}</w:t>
+      </w:r>
+      <w:r>
+        <w:br/>
+      </w:r>
+      <w:r>
+        <w:br/>
+      </w:r>
+      <w:r>
+        <w:rPr>
+          <w:rStyle w:val="FunctionTok"/>
+        </w:rPr>
+        <w:t xml:space="preserve">print</w:t>
+      </w:r>
+      <w:r>
+        <w:rPr>
+          <w:rStyle w:val="NormalTok"/>
+        </w:rPr>
+        <w:t xml:space="preserve">(</w:t>
+      </w:r>
+      <w:r>
+        <w:rPr>
+          <w:rStyle w:val="FunctionTok"/>
+        </w:rPr>
+        <w:t xml:space="preserve">calc_func</w:t>
+      </w:r>
+      <w:r>
+        <w:rPr>
+          <w:rStyle w:val="NormalTok"/>
+        </w:rPr>
+        <w:t xml:space="preserve">(</w:t>
+      </w:r>
+      <w:r>
+        <w:rPr>
+          <w:rStyle w:val="DecValTok"/>
+        </w:rPr>
+        <w:t xml:space="preserve">32</w:t>
+      </w:r>
+      <w:r>
+        <w:rPr>
+          <w:rStyle w:val="NormalTok"/>
+        </w:rPr>
+        <w:t xml:space="preserve">, </w:t>
+      </w:r>
+      <w:r>
+        <w:rPr>
+          <w:rStyle w:val="DecValTok"/>
+        </w:rPr>
+        <w:t xml:space="preserve">11</w:t>
+      </w:r>
+      <w:r>
+        <w:rPr>
+          <w:rStyle w:val="NormalTok"/>
+        </w:rPr>
+        <w:t xml:space="preserve">))</w:t>
+      </w:r>
+    </w:p>
+    <w:p>
+      <w:pPr>
+        <w:pStyle w:val="SourceCode"/>
+      </w:pPr>
+      <w:r>
+        <w:rPr>
+          <w:rStyle w:val="VerbatimChar"/>
+        </w:rPr>
+        <w:t xml:space="preserve">## [1] 2.345548</w:t>
+      </w:r>
+    </w:p>
+    <w:p>
+      <w:pPr>
+        <w:numPr>
+          <w:ilvl w:val="0"/>
+          <w:numId w:val="1006"/>
+        </w:numPr>
+        <w:pStyle w:val="Compact"/>
+      </w:pPr>
+      <w:r>
+        <w:t xml:space="preserve">Use and show R code to round your answer in problem 5 to the nearest hundredth.</w:t>
+      </w:r>
+    </w:p>
+    <w:p>
+      <w:pPr>
+        <w:pStyle w:val="SourceCode"/>
+      </w:pPr>
+      <w:r>
+        <w:rPr>
+          <w:rStyle w:val="FunctionTok"/>
+        </w:rPr>
+        <w:t xml:space="preserve">print</w:t>
+      </w:r>
+      <w:r>
+        <w:rPr>
+          <w:rStyle w:val="NormalTok"/>
+        </w:rPr>
+        <w:t xml:space="preserve">(</w:t>
+      </w:r>
+      <w:r>
+        <w:rPr>
+          <w:rStyle w:val="FunctionTok"/>
+        </w:rPr>
+        <w:t xml:space="preserve">round</w:t>
+      </w:r>
+      <w:r>
+        <w:rPr>
+          <w:rStyle w:val="NormalTok"/>
+        </w:rPr>
+        <w:t xml:space="preserve">(</w:t>
+      </w:r>
+      <w:r>
+        <w:rPr>
+          <w:rStyle w:val="FunctionTok"/>
+        </w:rPr>
+        <w:t xml:space="preserve">calc_func</w:t>
+      </w:r>
+      <w:r>
+        <w:rPr>
+          <w:rStyle w:val="NormalTok"/>
+        </w:rPr>
+        <w:t xml:space="preserve">(</w:t>
+      </w:r>
+      <w:r>
+        <w:rPr>
+          <w:rStyle w:val="DecValTok"/>
+        </w:rPr>
+        <w:t xml:space="preserve">32</w:t>
+      </w:r>
+      <w:r>
+        <w:rPr>
+          <w:rStyle w:val="NormalTok"/>
+        </w:rPr>
+        <w:t xml:space="preserve">, </w:t>
+      </w:r>
+      <w:r>
+        <w:rPr>
+          <w:rStyle w:val="DecValTok"/>
+        </w:rPr>
+        <w:t xml:space="preserve">11</w:t>
+      </w:r>
+      <w:r>
+        <w:rPr>
+          <w:rStyle w:val="NormalTok"/>
+        </w:rPr>
+        <w:t xml:space="preserve">), </w:t>
+      </w:r>
+      <w:r>
+        <w:rPr>
+          <w:rStyle w:val="AttributeTok"/>
+        </w:rPr>
+        <w:t xml:space="preserve">digits =</w:t>
+      </w:r>
+      <w:r>
+        <w:rPr>
+          <w:rStyle w:val="NormalTok"/>
+        </w:rPr>
+        <w:t xml:space="preserve"> </w:t>
+      </w:r>
+      <w:r>
+        <w:rPr>
+          <w:rStyle w:val="DecValTok"/>
+        </w:rPr>
+        <w:t xml:space="preserve">2</w:t>
+      </w:r>
+      <w:r>
+        <w:rPr>
+          <w:rStyle w:val="NormalTok"/>
+        </w:rPr>
+        <w:t xml:space="preserve">))</w:t>
+      </w:r>
+    </w:p>
+    <w:p>
+      <w:pPr>
+        <w:pStyle w:val="SourceCode"/>
+      </w:pPr>
+      <w:r>
+        <w:rPr>
+          <w:rStyle w:val="VerbatimChar"/>
+        </w:rPr>
+        <w:t xml:space="preserve">## [1] 2.35</w:t>
+      </w:r>
+    </w:p>
+    <w:p>
+      <w:pPr>
+        <w:numPr>
+          <w:ilvl w:val="0"/>
+          <w:numId w:val="1007"/>
         </w:numPr>
         <w:pStyle w:val="Compact"/>
       </w:pPr>
@@ -1753,10 +1753,95 @@
       </w:pPr>
     </w:lvl>
   </w:abstractNum>
-  <w:abstractNum w:abstractNumId="99425">
+  <w:abstractNum w:abstractNumId="99424">
     <w:nsid w:val="b3cbbdee"/>
     <w:multiLevelType w:val="multilevel"/>
     <w:lvl w:ilvl="0">
+      <w:start w:val="4"/>
+      <w:numFmt w:val="decimal"/>
+      <w:lvlText w:val="%1)"/>
+      <w:lvlJc w:val="left"/>
+      <w:pPr>
+        <w:ind w:left="720" w:hanging="480"/>
+      </w:pPr>
+    </w:lvl>
+    <w:lvl w:ilvl="1">
+      <w:start w:val="4"/>
+      <w:numFmt w:val="decimal"/>
+      <w:lvlText w:val="%2)"/>
+      <w:lvlJc w:val="left"/>
+      <w:pPr>
+        <w:ind w:left="1440" w:hanging="480"/>
+      </w:pPr>
+    </w:lvl>
+    <w:lvl w:ilvl="2">
+      <w:start w:val="4"/>
+      <w:numFmt w:val="decimal"/>
+      <w:lvlText w:val="%3)"/>
+      <w:lvlJc w:val="left"/>
+      <w:pPr>
+        <w:ind w:left="2160" w:hanging="480"/>
+      </w:pPr>
+    </w:lvl>
+    <w:lvl w:ilvl="3">
+      <w:start w:val="4"/>
+      <w:numFmt w:val="decimal"/>
+      <w:lvlText w:val="%4)"/>
+      <w:lvlJc w:val="left"/>
+      <w:pPr>
+        <w:ind w:left="2880" w:hanging="480"/>
+      </w:pPr>
+    </w:lvl>
+    <w:lvl w:ilvl="4">
+      <w:start w:val="4"/>
+      <w:numFmt w:val="decimal"/>
+      <w:lvlText w:val="%5)"/>
+      <w:lvlJc w:val="left"/>
+      <w:pPr>
+        <w:ind w:left="3600" w:hanging="480"/>
+      </w:pPr>
+    </w:lvl>
+    <w:lvl w:ilvl="5">
+      <w:start w:val="4"/>
+      <w:numFmt w:val="decimal"/>
+      <w:lvlText w:val="%6)"/>
+      <w:lvlJc w:val="left"/>
+      <w:pPr>
+        <w:ind w:left="4320" w:hanging="480"/>
+      </w:pPr>
+    </w:lvl>
+    <w:lvl w:ilvl="6">
+      <w:start w:val="4"/>
+      <w:numFmt w:val="decimal"/>
+      <w:lvlText w:val="%7)"/>
+      <w:lvlJc w:val="left"/>
+      <w:pPr>
+        <w:ind w:left="5040" w:hanging="480"/>
+      </w:pPr>
+    </w:lvl>
+    <w:lvl w:ilvl="7">
+      <w:start w:val="4"/>
+      <w:numFmt w:val="decimal"/>
+      <w:lvlText w:val="%8)"/>
+      <w:lvlJc w:val="left"/>
+      <w:pPr>
+        <w:ind w:left="5760" w:hanging="480"/>
+      </w:pPr>
+    </w:lvl>
+    <w:lvl w:ilvl="8">
+      <w:start w:val="4"/>
+      <w:numFmt w:val="decimal"/>
+      <w:lvlText w:val="%9)"/>
+      <w:lvlJc w:val="left"/>
+      <w:pPr>
+        <w:ind w:left="6480" w:hanging="480"/>
+      </w:pPr>
+    </w:lvl>
+  </w:abstractNum>
+  <w:abstractNum w:abstractNumId="99425">
+    <w:nsid w:val="4fbe019a"/>
+    <w:multiLevelType w:val="multilevel"/>
+    <w:lvl w:ilvl="0">
       <w:start w:val="5"/>
       <w:numFmt w:val="decimal"/>
       <w:lvlText w:val="%1)"/>
@@ -1838,8 +1923,93 @@
       </w:pPr>
     </w:lvl>
   </w:abstractNum>
+  <w:abstractNum w:abstractNumId="99426">
+    <w:nsid w:val="91a27d85"/>
+    <w:multiLevelType w:val="multilevel"/>
+    <w:lvl w:ilvl="0">
+      <w:start w:val="6"/>
+      <w:numFmt w:val="decimal"/>
+      <w:lvlText w:val="%1)"/>
+      <w:lvlJc w:val="left"/>
+      <w:pPr>
+        <w:ind w:left="720" w:hanging="480"/>
+      </w:pPr>
+    </w:lvl>
+    <w:lvl w:ilvl="1">
+      <w:start w:val="6"/>
+      <w:numFmt w:val="decimal"/>
+      <w:lvlText w:val="%2)"/>
+      <w:lvlJc w:val="left"/>
+      <w:pPr>
+        <w:ind w:left="1440" w:hanging="480"/>
+      </w:pPr>
+    </w:lvl>
+    <w:lvl w:ilvl="2">
+      <w:start w:val="6"/>
+      <w:numFmt w:val="decimal"/>
+      <w:lvlText w:val="%3)"/>
+      <w:lvlJc w:val="left"/>
+      <w:pPr>
+        <w:ind w:left="2160" w:hanging="480"/>
+      </w:pPr>
+    </w:lvl>
+    <w:lvl w:ilvl="3">
+      <w:start w:val="6"/>
+      <w:numFmt w:val="decimal"/>
+      <w:lvlText w:val="%4)"/>
+      <w:lvlJc w:val="left"/>
+      <w:pPr>
+        <w:ind w:left="2880" w:hanging="480"/>
+      </w:pPr>
+    </w:lvl>
+    <w:lvl w:ilvl="4">
+      <w:start w:val="6"/>
+      <w:numFmt w:val="decimal"/>
+      <w:lvlText w:val="%5)"/>
+      <w:lvlJc w:val="left"/>
+      <w:pPr>
+        <w:ind w:left="3600" w:hanging="480"/>
+      </w:pPr>
+    </w:lvl>
+    <w:lvl w:ilvl="5">
+      <w:start w:val="6"/>
+      <w:numFmt w:val="decimal"/>
+      <w:lvlText w:val="%6)"/>
+      <w:lvlJc w:val="left"/>
+      <w:pPr>
+        <w:ind w:left="4320" w:hanging="480"/>
+      </w:pPr>
+    </w:lvl>
+    <w:lvl w:ilvl="6">
+      <w:start w:val="6"/>
+      <w:numFmt w:val="decimal"/>
+      <w:lvlText w:val="%7)"/>
+      <w:lvlJc w:val="left"/>
+      <w:pPr>
+        <w:ind w:left="5040" w:hanging="480"/>
+      </w:pPr>
+    </w:lvl>
+    <w:lvl w:ilvl="7">
+      <w:start w:val="6"/>
+      <w:numFmt w:val="decimal"/>
+      <w:lvlText w:val="%8)"/>
+      <w:lvlJc w:val="left"/>
+      <w:pPr>
+        <w:ind w:left="5760" w:hanging="480"/>
+      </w:pPr>
+    </w:lvl>
+    <w:lvl w:ilvl="8">
+      <w:start w:val="6"/>
+      <w:numFmt w:val="decimal"/>
+      <w:lvlText w:val="%9)"/>
+      <w:lvlJc w:val="left"/>
+      <w:pPr>
+        <w:ind w:left="6480" w:hanging="480"/>
+      </w:pPr>
+    </w:lvl>
+  </w:abstractNum>
   <w:abstractNum w:abstractNumId="99427">
-    <w:nsid w:val="4fbe019a"/>
+    <w:nsid w:val="615f1ed2"/>
     <w:multiLevelType w:val="multilevel"/>
     <w:lvl w:ilvl="0">
       <w:start w:val="7"/>
@@ -2017,6 +2187,36 @@
     </w:lvlOverride>
   </w:num>
   <w:num w:numId="1004">
+    <w:abstractNumId w:val="99424"/>
+    <w:lvlOverride w:ilvl="0">
+      <w:startOverride w:val="4"/>
+    </w:lvlOverride>
+    <w:lvlOverride w:ilvl="1">
+      <w:startOverride w:val="4"/>
+    </w:lvlOverride>
+    <w:lvlOverride w:ilvl="2">
+      <w:startOverride w:val="4"/>
+    </w:lvlOverride>
+    <w:lvlOverride w:ilvl="3">
+      <w:startOverride w:val="4"/>
+    </w:lvlOverride>
+    <w:lvlOverride w:ilvl="4">
+      <w:startOverride w:val="4"/>
+    </w:lvlOverride>
+    <w:lvlOverride w:ilvl="5">
+      <w:startOverride w:val="4"/>
+    </w:lvlOverride>
+    <w:lvlOverride w:ilvl="6">
+      <w:startOverride w:val="4"/>
+    </w:lvlOverride>
+    <w:lvlOverride w:ilvl="7">
+      <w:startOverride w:val="4"/>
+    </w:lvlOverride>
+    <w:lvlOverride w:ilvl="8">
+      <w:startOverride w:val="4"/>
+    </w:lvlOverride>
+  </w:num>
+  <w:num w:numId="1005">
     <w:abstractNumId w:val="99425"/>
     <w:lvlOverride w:ilvl="0">
       <w:startOverride w:val="5"/>
@@ -2046,7 +2246,37 @@
       <w:startOverride w:val="5"/>
     </w:lvlOverride>
   </w:num>
-  <w:num w:numId="1005">
+  <w:num w:numId="1006">
+    <w:abstractNumId w:val="99426"/>
+    <w:lvlOverride w:ilvl="0">
+      <w:startOverride w:val="6"/>
+    </w:lvlOverride>
+    <w:lvlOverride w:ilvl="1">
+      <w:startOverride w:val="6"/>
+    </w:lvlOverride>
+    <w:lvlOverride w:ilvl="2">
+      <w:startOverride w:val="6"/>
+    </w:lvlOverride>
+    <w:lvlOverride w:ilvl="3">
+      <w:startOverride w:val="6"/>
+    </w:lvlOverride>
+    <w:lvlOverride w:ilvl="4">
+      <w:startOverride w:val="6"/>
+    </w:lvlOverride>
+    <w:lvlOverride w:ilvl="5">
+      <w:startOverride w:val="6"/>
+    </w:lvlOverride>
+    <w:lvlOverride w:ilvl="6">
+      <w:startOverride w:val="6"/>
+    </w:lvlOverride>
+    <w:lvlOverride w:ilvl="7">
+      <w:startOverride w:val="6"/>
+    </w:lvlOverride>
+    <w:lvlOverride w:ilvl="8">
+      <w:startOverride w:val="6"/>
+    </w:lvlOverride>
+  </w:num>
+  <w:num w:numId="1007">
     <w:abstractNumId w:val="99427"/>
     <w:lvlOverride w:ilvl="0">
       <w:startOverride w:val="7"/>

</xml_diff>